<commit_message>
add reference to FERARI project
</commit_message>
<xml_diff>
--- a/IBM Proactive Technology Online on STORM/Proton and Proton on top of STORM.docx
+++ b/IBM Proactive Technology Online on STORM/Proton and Proton on top of STORM.docx
@@ -181,15 +181,33 @@
           <w:sz w:val="22"/>
           <w:szCs w:val="22"/>
         </w:rPr>
-        <w:t xml:space="preserve">n open source IBM research asset for complex event processing extended </w:t>
-      </w:r>
+        <w:t xml:space="preserve">n open source IBM research asset for complex event processing </w:t>
+      </w:r>
+      <w:proofErr w:type="gramStart"/>
       <w:r>
         <w:rPr>
           <w:rFonts w:asciiTheme="minorHAnsi" w:hAnsiTheme="minorHAnsi"/>
           <w:sz w:val="22"/>
           <w:szCs w:val="22"/>
         </w:rPr>
-        <w:t xml:space="preserve"> to support the development, deployment, and maintenance of proactive event-driven applications. </w:t>
+        <w:t xml:space="preserve">extended </w:t>
+      </w:r>
+      <w:r>
+        <w:rPr>
+          <w:rFonts w:asciiTheme="minorHAnsi" w:hAnsiTheme="minorHAnsi"/>
+          <w:sz w:val="22"/>
+          <w:szCs w:val="22"/>
+        </w:rPr>
+        <w:t xml:space="preserve"> to</w:t>
+      </w:r>
+      <w:proofErr w:type="gramEnd"/>
+      <w:r>
+        <w:rPr>
+          <w:rFonts w:asciiTheme="minorHAnsi" w:hAnsiTheme="minorHAnsi"/>
+          <w:sz w:val="22"/>
+          <w:szCs w:val="22"/>
+        </w:rPr>
+        <w:t xml:space="preserve"> support the development, deployment, and maintenance of proactive event-driven applications. </w:t>
       </w:r>
       <w:r>
         <w:rPr>
@@ -213,6 +231,7 @@
           <w:id w:val="1080480650"/>
           <w:citation/>
         </w:sdtPr>
+        <w:sdtEndPr/>
         <w:sdtContent>
           <w:r>
             <w:rPr>
@@ -1791,20 +1810,62 @@
         <w:pStyle w:val="Caption"/>
       </w:pPr>
       <w:r>
-        <w:t>Figure5 – ProtonOnSTORM project structure</w:t>
+        <w:t xml:space="preserve">Figure5 – </w:t>
+      </w:r>
+      <w:proofErr w:type="spellStart"/>
+      <w:r>
+        <w:t>ProtonOnSTORM</w:t>
+      </w:r>
+      <w:proofErr w:type="spellEnd"/>
+      <w:r>
+        <w:t xml:space="preserve"> project structure</w:t>
       </w:r>
     </w:p>
     <w:p>
       <w:r>
         <w:t xml:space="preserve">The packages </w:t>
       </w:r>
+      <w:proofErr w:type="spellStart"/>
       <w:r>
         <w:rPr>
           <w:b/>
           <w:bCs/>
         </w:rPr>
-        <w:t>com.ibm.hrl.proton.context, com.ibm.hrl.proton.context, com.ibm.hrl.proton.agents</w:t>
-      </w:r>
+        <w:t>com.ibm.hrl.proton.context</w:t>
+      </w:r>
+      <w:proofErr w:type="spellEnd"/>
+      <w:r>
+        <w:rPr>
+          <w:b/>
+          <w:bCs/>
+        </w:rPr>
+        <w:t xml:space="preserve">, </w:t>
+      </w:r>
+      <w:proofErr w:type="spellStart"/>
+      <w:r>
+        <w:rPr>
+          <w:b/>
+          <w:bCs/>
+        </w:rPr>
+        <w:t>com.ibm.hrl.proton.context</w:t>
+      </w:r>
+      <w:proofErr w:type="spellEnd"/>
+      <w:r>
+        <w:rPr>
+          <w:b/>
+          <w:bCs/>
+        </w:rPr>
+        <w:t xml:space="preserve">, </w:t>
+      </w:r>
+      <w:proofErr w:type="spellStart"/>
+      <w:r>
+        <w:rPr>
+          <w:b/>
+          <w:bCs/>
+        </w:rPr>
+        <w:t>com.ibm.hrl.proton.agents</w:t>
+      </w:r>
+      <w:proofErr w:type="spellEnd"/>
       <w:r>
         <w:t xml:space="preserve"> consist of STORM wrappers around Proton logical components (such as context service, EPA manager and metadata and routing components) to allow to run them in distributed manner on top of STORM. </w:t>
       </w:r>
@@ -1813,6 +1874,7 @@
       <w:r>
         <w:t xml:space="preserve">The package </w:t>
       </w:r>
+      <w:proofErr w:type="spellStart"/>
       <w:r>
         <w:rPr>
           <w:b/>
@@ -1820,9 +1882,11 @@
         </w:rPr>
         <w:t>com.ibm.hrl.proton</w:t>
       </w:r>
+      <w:proofErr w:type="spellEnd"/>
       <w:r>
         <w:t xml:space="preserve"> contains one class, </w:t>
       </w:r>
+      <w:proofErr w:type="spellStart"/>
       <w:r>
         <w:rPr>
           <w:b/>
@@ -1830,6 +1894,7 @@
         </w:rPr>
         <w:t>ProtonTopologyBuilder</w:t>
       </w:r>
+      <w:proofErr w:type="spellEnd"/>
       <w:r>
         <w:t xml:space="preserve">, which is a helper class. When building a STORM topology with Proton, the developer will have to </w:t>
       </w:r>
@@ -1839,6 +1904,7 @@
       <w:r>
         <w:t xml:space="preserve"> </w:t>
       </w:r>
+      <w:proofErr w:type="spellStart"/>
       <w:r>
         <w:rPr>
           <w:b/>
@@ -1846,6 +1912,7 @@
         </w:rPr>
         <w:t>ProtonTopologyBuilder</w:t>
       </w:r>
+      <w:proofErr w:type="spellEnd"/>
       <w:r>
         <w:rPr>
           <w:b/>
@@ -1856,6 +1923,7 @@
       <w:r>
         <w:t xml:space="preserve">class instance, and invoke a </w:t>
       </w:r>
+      <w:proofErr w:type="spellStart"/>
       <w:r>
         <w:rPr>
           <w:b/>
@@ -1863,7 +1931,17 @@
           <w:i/>
           <w:iCs/>
         </w:rPr>
-        <w:t>buildProtonTopology()</w:t>
+        <w:t>buildProtonTopology</w:t>
+      </w:r>
+      <w:proofErr w:type="spellEnd"/>
+      <w:r>
+        <w:rPr>
+          <w:b/>
+          <w:bCs/>
+          <w:i/>
+          <w:iCs/>
+        </w:rPr>
+        <w:t>()</w:t>
       </w:r>
       <w:r>
         <w:t xml:space="preserve"> method, while providing it with the following information:</w:t>
@@ -1880,14 +1958,34 @@
           <w:lang w:eastAsia="ja-JP"/>
         </w:rPr>
       </w:pPr>
+      <w:proofErr w:type="spellStart"/>
       <w:r>
         <w:rPr>
           <w:b/>
           <w:bCs/>
           <w:lang w:eastAsia="ja-JP"/>
         </w:rPr>
-        <w:t>TopologyBuilder  topologyBuilder</w:t>
-      </w:r>
+        <w:t>TopologyBuilder</w:t>
+      </w:r>
+      <w:proofErr w:type="spellEnd"/>
+      <w:r>
+        <w:rPr>
+          <w:b/>
+          <w:bCs/>
+          <w:lang w:eastAsia="ja-JP"/>
+        </w:rPr>
+        <w:t xml:space="preserve">  </w:t>
+      </w:r>
+      <w:proofErr w:type="spellStart"/>
+      <w:r>
+        <w:rPr>
+          <w:b/>
+          <w:bCs/>
+          <w:lang w:eastAsia="ja-JP"/>
+        </w:rPr>
+        <w:t>topologyBuilder</w:t>
+      </w:r>
+      <w:proofErr w:type="spellEnd"/>
       <w:r>
         <w:rPr>
           <w:lang w:eastAsia="ja-JP"/>
@@ -1906,14 +2004,34 @@
           <w:lang w:eastAsia="ja-JP"/>
         </w:rPr>
       </w:pPr>
+      <w:proofErr w:type="spellStart"/>
       <w:r>
         <w:rPr>
           <w:b/>
           <w:bCs/>
           <w:lang w:eastAsia="ja-JP"/>
         </w:rPr>
-        <w:t>BaseRichSpout inputSpout</w:t>
-      </w:r>
+        <w:t>BaseRichSpout</w:t>
+      </w:r>
+      <w:proofErr w:type="spellEnd"/>
+      <w:r>
+        <w:rPr>
+          <w:b/>
+          <w:bCs/>
+          <w:lang w:eastAsia="ja-JP"/>
+        </w:rPr>
+        <w:t xml:space="preserve"> </w:t>
+      </w:r>
+      <w:proofErr w:type="spellStart"/>
+      <w:r>
+        <w:rPr>
+          <w:b/>
+          <w:bCs/>
+          <w:lang w:eastAsia="ja-JP"/>
+        </w:rPr>
+        <w:t>inputSpout</w:t>
+      </w:r>
+      <w:proofErr w:type="spellEnd"/>
       <w:r>
         <w:rPr>
           <w:lang w:eastAsia="ja-JP"/>
@@ -1934,14 +2052,34 @@
           <w:lang w:eastAsia="ja-JP"/>
         </w:rPr>
       </w:pPr>
+      <w:proofErr w:type="spellStart"/>
       <w:r>
         <w:rPr>
           <w:b/>
           <w:bCs/>
           <w:lang w:eastAsia="ja-JP"/>
         </w:rPr>
-        <w:t>BaseRichBolt outputBolt</w:t>
-      </w:r>
+        <w:t>BaseRichBolt</w:t>
+      </w:r>
+      <w:proofErr w:type="spellEnd"/>
+      <w:r>
+        <w:rPr>
+          <w:b/>
+          <w:bCs/>
+          <w:lang w:eastAsia="ja-JP"/>
+        </w:rPr>
+        <w:t xml:space="preserve"> </w:t>
+      </w:r>
+      <w:proofErr w:type="spellStart"/>
+      <w:r>
+        <w:rPr>
+          <w:b/>
+          <w:bCs/>
+          <w:lang w:eastAsia="ja-JP"/>
+        </w:rPr>
+        <w:t>outputBolt</w:t>
+      </w:r>
+      <w:proofErr w:type="spellEnd"/>
       <w:r>
         <w:rPr>
           <w:b/>
@@ -1991,7 +2129,25 @@
           <w:lang w:eastAsia="ja-JP"/>
         </w:rPr>
         <w:lastRenderedPageBreak/>
-        <w:t xml:space="preserve">String outputBoltName – </w:t>
+        <w:t xml:space="preserve">String </w:t>
+      </w:r>
+      <w:proofErr w:type="spellStart"/>
+      <w:r>
+        <w:rPr>
+          <w:b/>
+          <w:bCs/>
+          <w:lang w:eastAsia="ja-JP"/>
+        </w:rPr>
+        <w:t>outputBoltName</w:t>
+      </w:r>
+      <w:proofErr w:type="spellEnd"/>
+      <w:r>
+        <w:rPr>
+          <w:b/>
+          <w:bCs/>
+          <w:lang w:eastAsia="ja-JP"/>
+        </w:rPr>
+        <w:t xml:space="preserve"> – </w:t>
       </w:r>
       <w:r>
         <w:rPr>
@@ -2019,7 +2175,25 @@
           <w:bCs/>
           <w:lang w:eastAsia="ja-JP"/>
         </w:rPr>
-        <w:t xml:space="preserve">String jsonFileName – </w:t>
+        <w:t xml:space="preserve">String </w:t>
+      </w:r>
+      <w:proofErr w:type="spellStart"/>
+      <w:r>
+        <w:rPr>
+          <w:b/>
+          <w:bCs/>
+          <w:lang w:eastAsia="ja-JP"/>
+        </w:rPr>
+        <w:t>jsonFileName</w:t>
+      </w:r>
+      <w:proofErr w:type="spellEnd"/>
+      <w:r>
+        <w:rPr>
+          <w:b/>
+          <w:bCs/>
+          <w:lang w:eastAsia="ja-JP"/>
+        </w:rPr>
+        <w:t xml:space="preserve"> – </w:t>
       </w:r>
       <w:r>
         <w:rPr>
@@ -2272,8 +2446,17 @@
                                         <w:b/>
                                         <w:bCs/>
                                       </w:rPr>
-                                      <w:t>Proton EPA manager  bolt</w:t>
+                                      <w:t xml:space="preserve">Proton EPA </w:t>
                                     </w:r>
+                                    <w:proofErr w:type="gramStart"/>
+                                    <w:r>
+                                      <w:rPr>
+                                        <w:b/>
+                                        <w:bCs/>
+                                      </w:rPr>
+                                      <w:t>manager  bolt</w:t>
+                                    </w:r>
+                                    <w:proofErr w:type="gramEnd"/>
                                   </w:p>
                                 </w:txbxContent>
                               </wps:txbx>
@@ -2327,6 +2510,7 @@
                                         <w:iCs/>
                                       </w:rPr>
                                     </w:pPr>
+                                    <w:proofErr w:type="gramStart"/>
                                     <w:r>
                                       <w:rPr>
                                         <w:b/>
@@ -2334,6 +2518,7 @@
                                       </w:rPr>
                                       <w:t>output</w:t>
                                     </w:r>
+                                    <w:proofErr w:type="gramEnd"/>
                                     <w:r>
                                       <w:rPr>
                                         <w:b/>
@@ -2528,8 +2713,17 @@
                                       <w:b/>
                                       <w:bCs/>
                                     </w:rPr>
-                                    <w:t>Proton context  bolt</w:t>
+                                    <w:t xml:space="preserve">Proton </w:t>
                                   </w:r>
+                                  <w:proofErr w:type="gramStart"/>
+                                  <w:r>
+                                    <w:rPr>
+                                      <w:b/>
+                                      <w:bCs/>
+                                    </w:rPr>
+                                    <w:t>context  bolt</w:t>
+                                  </w:r>
+                                  <w:proofErr w:type="gramEnd"/>
                                 </w:p>
                               </w:txbxContent>
                             </wps:txbx>
@@ -2925,7 +3119,15 @@
         <w:t xml:space="preserve">          </w:t>
       </w:r>
       <w:r>
-        <w:t>Figure6 – ProtonOnSTORM project structure</w:t>
+        <w:t xml:space="preserve">Figure6 – </w:t>
+      </w:r>
+      <w:proofErr w:type="spellStart"/>
+      <w:r>
+        <w:t>ProtonOnSTORM</w:t>
+      </w:r>
+      <w:proofErr w:type="spellEnd"/>
+      <w:r>
+        <w:t xml:space="preserve"> project structure</w:t>
       </w:r>
     </w:p>
     <w:p>
@@ -2957,7 +3159,21 @@
         <w:rPr>
           <w:lang w:eastAsia="ja-JP"/>
         </w:rPr>
-        <w:t xml:space="preserve"> spout and output spout are provided by the user and are concatenated into Proton topology by the ProtonTopologyBuilder (see Figure 6). </w:t>
+        <w:t xml:space="preserve"> spout and output spout are provided by the user and are concatenated into Proton topology by the </w:t>
+      </w:r>
+      <w:proofErr w:type="spellStart"/>
+      <w:r>
+        <w:rPr>
+          <w:lang w:eastAsia="ja-JP"/>
+        </w:rPr>
+        <w:t>ProtonTopologyBuilder</w:t>
+      </w:r>
+      <w:proofErr w:type="spellEnd"/>
+      <w:r>
+        <w:rPr>
+          <w:lang w:eastAsia="ja-JP"/>
+        </w:rPr>
+        <w:t xml:space="preserve"> (see Figure 6). </w:t>
       </w:r>
       <w:r>
         <w:rPr>
@@ -2990,22 +3206,18 @@
           <w:bCs/>
           <w:lang w:eastAsia="ja-JP"/>
         </w:rPr>
-        <w:t>in com.ibm.hrl.proton.test</w:t>
-      </w:r>
+        <w:t xml:space="preserve">in </w:t>
+      </w:r>
+      <w:proofErr w:type="spellStart"/>
       <w:r>
         <w:rPr>
           <w:b/>
           <w:bCs/>
           <w:lang w:eastAsia="ja-JP"/>
         </w:rPr>
-        <w:t xml:space="preserve"> </w:t>
-      </w:r>
-      <w:r>
-        <w:rPr>
-          <w:lang w:eastAsia="ja-JP"/>
-        </w:rPr>
-        <w:t xml:space="preserve">package. It includes an implementation of test input spout, just producing </w:t>
-      </w:r>
+        <w:t>com.ibm.hrl.proton.test</w:t>
+      </w:r>
+      <w:proofErr w:type="spellEnd"/>
       <w:r>
         <w:rPr>
           <w:b/>
@@ -3018,7 +3230,7 @@
         <w:rPr>
           <w:lang w:eastAsia="ja-JP"/>
         </w:rPr>
-        <w:t xml:space="preserve">tuples from hard-coded map, a test output bolt, writing the derived events to a file, and a </w:t>
+        <w:t xml:space="preserve">package. It includes an implementation of test input spout, just producing </w:t>
       </w:r>
       <w:r>
         <w:rPr>
@@ -3026,22 +3238,48 @@
           <w:bCs/>
           <w:lang w:eastAsia="ja-JP"/>
         </w:rPr>
-        <w:t xml:space="preserve">ProtonTopology </w:t>
+        <w:t xml:space="preserve"> </w:t>
       </w:r>
       <w:r>
         <w:rPr>
           <w:lang w:eastAsia="ja-JP"/>
         </w:rPr>
-        <w:t xml:space="preserve">class, which orchestrates it all together – it instantiates the </w:t>
-      </w:r>
+        <w:t xml:space="preserve">tuples from hard-coded map, a test output bolt, writing the derived events to a file, and a </w:t>
+      </w:r>
+      <w:proofErr w:type="spellStart"/>
       <w:r>
         <w:rPr>
           <w:b/>
           <w:bCs/>
           <w:lang w:eastAsia="ja-JP"/>
         </w:rPr>
+        <w:t>ProtonTopology</w:t>
+      </w:r>
+      <w:proofErr w:type="spellEnd"/>
+      <w:r>
+        <w:rPr>
+          <w:b/>
+          <w:bCs/>
+          <w:lang w:eastAsia="ja-JP"/>
+        </w:rPr>
+        <w:t xml:space="preserve"> </w:t>
+      </w:r>
+      <w:r>
+        <w:rPr>
+          <w:lang w:eastAsia="ja-JP"/>
+        </w:rPr>
+        <w:t xml:space="preserve">class, which orchestrates it all together – it instantiates the </w:t>
+      </w:r>
+      <w:proofErr w:type="spellStart"/>
+      <w:r>
+        <w:rPr>
+          <w:b/>
+          <w:bCs/>
+          <w:lang w:eastAsia="ja-JP"/>
+        </w:rPr>
         <w:t>ProtonTopologyBuilder</w:t>
       </w:r>
+      <w:proofErr w:type="spellEnd"/>
       <w:r>
         <w:rPr>
           <w:lang w:eastAsia="ja-JP"/>
@@ -3106,24 +3344,13 @@
         </w:drawing>
       </w:r>
       <w:r>
-        <w:t>Figure</w:t>
-      </w:r>
-      <w:r>
-        <w:t>7</w:t>
-      </w:r>
-      <w:r>
-        <w:t xml:space="preserve"> –</w:t>
-      </w:r>
-      <w:r>
-        <w:t>invocation of Proton topology builder</w:t>
+        <w:t>Figure7 –invocation of Proton topology builder</w:t>
       </w:r>
     </w:p>
     <w:p>
       <w:r>
         <w:t>Take into account that this method is submitting the topology to run in test mode in local cluster, to see examples on how to submit a distributed topology please refer to STORM documentation.</w:t>
       </w:r>
-      <w:bookmarkStart w:id="12" w:name="_GoBack"/>
-      <w:bookmarkEnd w:id="12"/>
     </w:p>
     <w:p>
       <w:pPr>
@@ -3203,6 +3430,8 @@
           <w:lang w:bidi="he-IL"/>
         </w:rPr>
       </w:pPr>
+      <w:proofErr w:type="spellStart"/>
+      <w:proofErr w:type="gramStart"/>
       <w:r>
         <w:rPr>
           <w:rFonts w:ascii="Arial" w:hAnsi="Arial" w:cs="Arial"/>
@@ -3210,7 +3439,18 @@
           <w:bCs/>
           <w:lang w:bidi="he-IL"/>
         </w:rPr>
-        <w:t>mvn clean install</w:t>
+        <w:t>mvn</w:t>
+      </w:r>
+      <w:proofErr w:type="spellEnd"/>
+      <w:proofErr w:type="gramEnd"/>
+      <w:r>
+        <w:rPr>
+          <w:rFonts w:ascii="Arial" w:hAnsi="Arial" w:cs="Arial"/>
+          <w:b/>
+          <w:bCs/>
+          <w:lang w:bidi="he-IL"/>
+        </w:rPr>
+        <w:t xml:space="preserve"> clean install</w:t>
       </w:r>
     </w:p>
     <w:p>
@@ -3225,15 +3465,24 @@
           <w:rFonts w:cs="Arial"/>
           <w:lang w:bidi="he-IL"/>
         </w:rPr>
-        <w:t xml:space="preserve">Once the project is successfully built, you can run the whole topology by using </w:t>
-      </w:r>
+        <w:t xml:space="preserve">Once the project is successfully built, you can run the whole topology by </w:t>
+      </w:r>
+      <w:proofErr w:type="gramStart"/>
       <w:r>
         <w:rPr>
           <w:rFonts w:cs="Arial"/>
           <w:lang w:bidi="he-IL"/>
         </w:rPr>
+        <w:t xml:space="preserve">using </w:t>
+      </w:r>
+      <w:r>
+        <w:rPr>
+          <w:rFonts w:cs="Arial"/>
+          <w:lang w:bidi="he-IL"/>
+        </w:rPr>
         <w:t>:</w:t>
       </w:r>
+      <w:proofErr w:type="gramEnd"/>
     </w:p>
     <w:p>
       <w:pPr>
@@ -3284,6 +3533,8 @@
           <w:lang w:bidi="he-IL"/>
         </w:rPr>
       </w:pPr>
+      <w:proofErr w:type="spellStart"/>
+      <w:proofErr w:type="gramStart"/>
       <w:r>
         <w:rPr>
           <w:rFonts w:ascii="Arial" w:hAnsi="Arial" w:cs="Arial"/>
@@ -3291,8 +3542,10 @@
           <w:bCs/>
           <w:lang w:bidi="he-IL"/>
         </w:rPr>
-        <w:t>mvn -f pom.xml compile exec:java -Dstorm.topology=</w:t>
-      </w:r>
+        <w:t>mvn</w:t>
+      </w:r>
+      <w:proofErr w:type="spellEnd"/>
+      <w:proofErr w:type="gramEnd"/>
       <w:r>
         <w:rPr>
           <w:rFonts w:ascii="Arial" w:hAnsi="Arial" w:cs="Arial"/>
@@ -3300,8 +3553,58 @@
           <w:bCs/>
           <w:lang w:bidi="he-IL"/>
         </w:rPr>
+        <w:t xml:space="preserve"> -f pom.xml compile </w:t>
+      </w:r>
+      <w:proofErr w:type="spellStart"/>
+      <w:r>
+        <w:rPr>
+          <w:rFonts w:ascii="Arial" w:hAnsi="Arial" w:cs="Arial"/>
+          <w:b/>
+          <w:bCs/>
+          <w:lang w:bidi="he-IL"/>
+        </w:rPr>
+        <w:t>exec:java</w:t>
+      </w:r>
+      <w:proofErr w:type="spellEnd"/>
+      <w:r>
+        <w:rPr>
+          <w:rFonts w:ascii="Arial" w:hAnsi="Arial" w:cs="Arial"/>
+          <w:b/>
+          <w:bCs/>
+          <w:lang w:bidi="he-IL"/>
+        </w:rPr>
+        <w:t xml:space="preserve"> -</w:t>
+      </w:r>
+      <w:proofErr w:type="spellStart"/>
+      <w:r>
+        <w:rPr>
+          <w:rFonts w:ascii="Arial" w:hAnsi="Arial" w:cs="Arial"/>
+          <w:b/>
+          <w:bCs/>
+          <w:lang w:bidi="he-IL"/>
+        </w:rPr>
+        <w:t>Dstorm.topology</w:t>
+      </w:r>
+      <w:proofErr w:type="spellEnd"/>
+      <w:r>
+        <w:rPr>
+          <w:rFonts w:ascii="Arial" w:hAnsi="Arial" w:cs="Arial"/>
+          <w:b/>
+          <w:bCs/>
+          <w:lang w:bidi="he-IL"/>
+        </w:rPr>
+        <w:t>=</w:t>
+      </w:r>
+      <w:r>
+        <w:rPr>
+          <w:rFonts w:ascii="Arial" w:hAnsi="Arial" w:cs="Arial"/>
+          <w:b/>
+          <w:bCs/>
+          <w:lang w:bidi="he-IL"/>
+        </w:rPr>
         <w:t>&lt;</w:t>
       </w:r>
+      <w:proofErr w:type="spellStart"/>
       <w:r>
         <w:rPr>
           <w:rFonts w:ascii="Courier New" w:hAnsi="Courier New" w:cs="Courier New"/>
@@ -3313,6 +3616,7 @@
         </w:rPr>
         <w:t>com.ibm.hrl.proton.test.ProtonTopology</w:t>
       </w:r>
+      <w:proofErr w:type="spellEnd"/>
       <w:r>
         <w:rPr>
           <w:rFonts w:ascii="Courier New" w:hAnsi="Courier New" w:cs="Courier New"/>
@@ -3407,7 +3711,53 @@
     </w:p>
   </w:footnote>
   <w:footnote w:id="1">
-    <w:p/>
+    <w:p>
+      <w:pPr>
+        <w:rPr>
+          <w:sz w:val="18"/>
+          <w:szCs w:val="18"/>
+        </w:rPr>
+      </w:pPr>
+      <w:bookmarkStart w:id="12" w:name="_GoBack"/>
+      <w:r>
+        <w:rPr>
+          <w:sz w:val="18"/>
+          <w:szCs w:val="18"/>
+        </w:rPr>
+        <w:t xml:space="preserve">Work on implementing Proton on Storm is being performed </w:t>
+      </w:r>
+      <w:proofErr w:type="gramStart"/>
+      <w:r>
+        <w:rPr>
+          <w:sz w:val="18"/>
+          <w:szCs w:val="18"/>
+        </w:rPr>
+        <w:t xml:space="preserve">as </w:t>
+      </w:r>
+      <w:r>
+        <w:rPr>
+          <w:sz w:val="18"/>
+          <w:szCs w:val="18"/>
+        </w:rPr>
+        <w:t xml:space="preserve"> </w:t>
+      </w:r>
+      <w:r>
+        <w:rPr>
+          <w:sz w:val="18"/>
+          <w:szCs w:val="18"/>
+        </w:rPr>
+        <w:t>part</w:t>
+      </w:r>
+      <w:proofErr w:type="gramEnd"/>
+      <w:r>
+        <w:rPr>
+          <w:sz w:val="18"/>
+          <w:szCs w:val="18"/>
+        </w:rPr>
+        <w:t xml:space="preserve"> of the FERARI EU project (http://www.ferari-project.eu).</w:t>
+      </w:r>
+    </w:p>
+    <w:bookmarkEnd w:id="12"/>
     <w:p>
       <w:pPr>
         <w:pStyle w:val="FootnoteText"/>
@@ -3451,7 +3801,7 @@
           <w:rPr>
             <w:noProof/>
           </w:rPr>
-          <w:t>6</w:t>
+          <w:t>4</w:t>
         </w:r>
         <w:r>
           <w:rPr>
@@ -10819,7 +11169,7 @@
 </file>
 
 <file path=customXml/itemProps1.xml><?xml version="1.0" encoding="utf-8"?>
-<ds:datastoreItem xmlns:ds="http://schemas.openxmlformats.org/officeDocument/2006/customXml" ds:itemID="{073C7983-D515-4A8E-82CB-CEDE8B29F40B}">
+<ds:datastoreItem xmlns:ds="http://schemas.openxmlformats.org/officeDocument/2006/customXml" ds:itemID="{8A74347C-9C20-4692-A880-B7DB7D5A7FB4}">
   <ds:schemaRefs>
     <ds:schemaRef ds:uri="http://schemas.openxmlformats.org/officeDocument/2006/bibliography"/>
   </ds:schemaRefs>

</xml_diff>

<commit_message>
additions to the doc
</commit_message>
<xml_diff>
--- a/IBM Proactive Technology Online on STORM/Proton and Proton on top of STORM.docx
+++ b/IBM Proactive Technology Online on STORM/Proton and Proton on top of STORM.docx
@@ -181,33 +181,15 @@
           <w:sz w:val="22"/>
           <w:szCs w:val="22"/>
         </w:rPr>
-        <w:t xml:space="preserve">n open source IBM research asset for complex event processing </w:t>
-      </w:r>
-      <w:proofErr w:type="gramStart"/>
+        <w:t xml:space="preserve">n open source IBM research asset for complex event processing extended </w:t>
+      </w:r>
       <w:r>
         <w:rPr>
           <w:rFonts w:asciiTheme="minorHAnsi" w:hAnsiTheme="minorHAnsi"/>
           <w:sz w:val="22"/>
           <w:szCs w:val="22"/>
         </w:rPr>
-        <w:t xml:space="preserve">extended </w:t>
-      </w:r>
-      <w:r>
-        <w:rPr>
-          <w:rFonts w:asciiTheme="minorHAnsi" w:hAnsiTheme="minorHAnsi"/>
-          <w:sz w:val="22"/>
-          <w:szCs w:val="22"/>
-        </w:rPr>
-        <w:t xml:space="preserve"> to</w:t>
-      </w:r>
-      <w:proofErr w:type="gramEnd"/>
-      <w:r>
-        <w:rPr>
-          <w:rFonts w:asciiTheme="minorHAnsi" w:hAnsiTheme="minorHAnsi"/>
-          <w:sz w:val="22"/>
-          <w:szCs w:val="22"/>
-        </w:rPr>
-        <w:t xml:space="preserve"> support the development, deployment, and maintenance of proactive event-driven applications. </w:t>
+        <w:t xml:space="preserve"> to support the development, deployment, and maintenance of proactive event-driven applications. </w:t>
       </w:r>
       <w:r>
         <w:rPr>
@@ -1726,6 +1708,34 @@
     </w:p>
     <w:p>
       <w:pPr>
+        <w:pStyle w:val="Heading3"/>
+        <w:rPr>
+          <w:lang w:eastAsia="ja-JP"/>
+        </w:rPr>
+      </w:pPr>
+      <w:r>
+        <w:rPr>
+          <w:lang w:eastAsia="ja-JP"/>
+        </w:rPr>
+        <w:t xml:space="preserve">Understanding the structure and source code of </w:t>
+      </w:r>
+      <w:proofErr w:type="spellStart"/>
+      <w:r>
+        <w:rPr>
+          <w:lang w:eastAsia="ja-JP"/>
+        </w:rPr>
+        <w:t>ProtonOnSTORM</w:t>
+      </w:r>
+      <w:proofErr w:type="spellEnd"/>
+      <w:r>
+        <w:rPr>
+          <w:lang w:eastAsia="ja-JP"/>
+        </w:rPr>
+        <w:t>:</w:t>
+      </w:r>
+    </w:p>
+    <w:p>
+      <w:pPr>
         <w:spacing w:before="240"/>
         <w:rPr>
           <w:lang w:eastAsia="ja-JP"/>
@@ -1871,6 +1881,241 @@
       </w:r>
     </w:p>
     <w:p>
+      <w:pPr>
+        <w:pStyle w:val="Heading3"/>
+      </w:pPr>
+      <w:r>
+        <w:t xml:space="preserve">To include </w:t>
+      </w:r>
+      <w:proofErr w:type="spellStart"/>
+      <w:r>
+        <w:t>ProtonOnSTORM</w:t>
+      </w:r>
+      <w:proofErr w:type="spellEnd"/>
+      <w:r>
+        <w:t xml:space="preserve"> project in your maven build for your topology</w:t>
+      </w:r>
+    </w:p>
+    <w:p>
+      <w:r>
+        <w:t xml:space="preserve">There is a maven repository </w:t>
+      </w:r>
+      <w:proofErr w:type="gramStart"/>
+      <w:r>
+        <w:t>including  the</w:t>
+      </w:r>
+      <w:proofErr w:type="gramEnd"/>
+      <w:r>
+        <w:t xml:space="preserve"> </w:t>
+      </w:r>
+      <w:proofErr w:type="spellStart"/>
+      <w:r>
+        <w:t>ProtonOnSTORM</w:t>
+      </w:r>
+      <w:proofErr w:type="spellEnd"/>
+      <w:r>
+        <w:t xml:space="preserve"> artifact which can be included as is in your project. </w:t>
+      </w:r>
+    </w:p>
+    <w:p>
+      <w:r>
+        <w:t xml:space="preserve">To include the </w:t>
+      </w:r>
+      <w:proofErr w:type="spellStart"/>
+      <w:r>
+        <w:t>ProtonOnSTORM</w:t>
+      </w:r>
+      <w:proofErr w:type="spellEnd"/>
+      <w:r>
+        <w:t xml:space="preserve"> dependency in your project, please add the following to your pom.xml </w:t>
+      </w:r>
+      <w:proofErr w:type="spellStart"/>
+      <w:r>
+        <w:t>buildfile</w:t>
+      </w:r>
+      <w:proofErr w:type="spellEnd"/>
+      <w:r>
+        <w:t>:</w:t>
+      </w:r>
+    </w:p>
+    <w:p>
+      <w:pPr>
+        <w:pStyle w:val="ListParagraph"/>
+        <w:numPr>
+          <w:ilvl w:val="0"/>
+          <w:numId w:val="34"/>
+        </w:numPr>
+      </w:pPr>
+      <w:r>
+        <w:t xml:space="preserve">The maven repository on </w:t>
+      </w:r>
+      <w:proofErr w:type="spellStart"/>
+      <w:r>
+        <w:t>git</w:t>
+      </w:r>
+      <w:proofErr w:type="spellEnd"/>
+      <w:r>
+        <w:t xml:space="preserve">: </w:t>
+      </w:r>
+    </w:p>
+    <w:p>
+      <w:pPr>
+        <w:pStyle w:val="ListParagraph"/>
+      </w:pPr>
+      <w:r>
+        <w:rPr>
+          <w:noProof/>
+          <w:lang w:eastAsia="en-US" w:bidi="he-IL"/>
+        </w:rPr>
+        <w:lastRenderedPageBreak/>
+        <w:drawing>
+          <wp:inline distT="0" distB="0" distL="0" distR="0" wp14:anchorId="3584D420" wp14:editId="43CA9B3A">
+            <wp:extent cx="6858000" cy="2495741"/>
+            <wp:effectExtent l="0" t="0" r="0" b="0"/>
+            <wp:docPr id="20" name="Picture 20"/>
+            <wp:cNvGraphicFramePr>
+              <a:graphicFrameLocks xmlns:a="http://schemas.openxmlformats.org/drawingml/2006/main" noChangeAspect="1"/>
+            </wp:cNvGraphicFramePr>
+            <a:graphic xmlns:a="http://schemas.openxmlformats.org/drawingml/2006/main">
+              <a:graphicData uri="http://schemas.openxmlformats.org/drawingml/2006/picture">
+                <pic:pic xmlns:pic="http://schemas.openxmlformats.org/drawingml/2006/picture">
+                  <pic:nvPicPr>
+                    <pic:cNvPr id="0" name="Picture 1"/>
+                    <pic:cNvPicPr>
+                      <a:picLocks noChangeAspect="1" noChangeArrowheads="1"/>
+                    </pic:cNvPicPr>
+                  </pic:nvPicPr>
+                  <pic:blipFill>
+                    <a:blip r:embed="rId14">
+                      <a:extLst>
+                        <a:ext uri="{28A0092B-C50C-407E-A947-70E740481C1C}">
+                          <a14:useLocalDpi xmlns:a14="http://schemas.microsoft.com/office/drawing/2010/main" val="0"/>
+                        </a:ext>
+                      </a:extLst>
+                    </a:blip>
+                    <a:srcRect/>
+                    <a:stretch>
+                      <a:fillRect/>
+                    </a:stretch>
+                  </pic:blipFill>
+                  <pic:spPr bwMode="auto">
+                    <a:xfrm>
+                      <a:off x="0" y="0"/>
+                      <a:ext cx="6858000" cy="2495741"/>
+                    </a:xfrm>
+                    <a:prstGeom prst="rect">
+                      <a:avLst/>
+                    </a:prstGeom>
+                    <a:noFill/>
+                    <a:ln>
+                      <a:noFill/>
+                    </a:ln>
+                  </pic:spPr>
+                </pic:pic>
+              </a:graphicData>
+            </a:graphic>
+          </wp:inline>
+        </w:drawing>
+      </w:r>
+    </w:p>
+    <w:p>
+      <w:pPr>
+        <w:pStyle w:val="ListParagraph"/>
+        <w:numPr>
+          <w:ilvl w:val="0"/>
+          <w:numId w:val="34"/>
+        </w:numPr>
+      </w:pPr>
+      <w:r>
+        <w:t xml:space="preserve">The </w:t>
+      </w:r>
+      <w:proofErr w:type="spellStart"/>
+      <w:r>
+        <w:t>ProtonOnSTORM</w:t>
+      </w:r>
+      <w:proofErr w:type="spellEnd"/>
+      <w:r>
+        <w:t xml:space="preserve"> dependency</w:t>
+      </w:r>
+    </w:p>
+    <w:p>
+      <w:pPr>
+        <w:pStyle w:val="ListParagraph"/>
+      </w:pPr>
+    </w:p>
+    <w:p>
+      <w:pPr>
+        <w:pStyle w:val="ListParagraph"/>
+      </w:pPr>
+      <w:r>
+        <w:rPr>
+          <w:rFonts w:ascii="Tms Rmn" w:hAnsi="Tms Rmn"/>
+          <w:noProof/>
+          <w:sz w:val="24"/>
+          <w:szCs w:val="24"/>
+          <w:lang w:eastAsia="en-US" w:bidi="he-IL"/>
+        </w:rPr>
+        <w:drawing>
+          <wp:inline distT="0" distB="0" distL="0" distR="0">
+            <wp:extent cx="6755765" cy="2335530"/>
+            <wp:effectExtent l="0" t="0" r="6985" b="7620"/>
+            <wp:docPr id="21" name="Picture 21"/>
+            <wp:cNvGraphicFramePr>
+              <a:graphicFrameLocks xmlns:a="http://schemas.openxmlformats.org/drawingml/2006/main" noChangeAspect="1"/>
+            </wp:cNvGraphicFramePr>
+            <a:graphic xmlns:a="http://schemas.openxmlformats.org/drawingml/2006/main">
+              <a:graphicData uri="http://schemas.openxmlformats.org/drawingml/2006/picture">
+                <pic:pic xmlns:pic="http://schemas.openxmlformats.org/drawingml/2006/picture">
+                  <pic:nvPicPr>
+                    <pic:cNvPr id="0" name="Picture 3"/>
+                    <pic:cNvPicPr>
+                      <a:picLocks noChangeAspect="1" noChangeArrowheads="1"/>
+                    </pic:cNvPicPr>
+                  </pic:nvPicPr>
+                  <pic:blipFill>
+                    <a:blip r:embed="rId15">
+                      <a:extLst>
+                        <a:ext uri="{28A0092B-C50C-407E-A947-70E740481C1C}">
+                          <a14:useLocalDpi xmlns:a14="http://schemas.microsoft.com/office/drawing/2010/main" val="0"/>
+                        </a:ext>
+                      </a:extLst>
+                    </a:blip>
+                    <a:srcRect/>
+                    <a:stretch>
+                      <a:fillRect/>
+                    </a:stretch>
+                  </pic:blipFill>
+                  <pic:spPr bwMode="auto">
+                    <a:xfrm>
+                      <a:off x="0" y="0"/>
+                      <a:ext cx="6755765" cy="2335530"/>
+                    </a:xfrm>
+                    <a:prstGeom prst="rect">
+                      <a:avLst/>
+                    </a:prstGeom>
+                    <a:noFill/>
+                    <a:ln>
+                      <a:noFill/>
+                    </a:ln>
+                  </pic:spPr>
+                </pic:pic>
+              </a:graphicData>
+            </a:graphic>
+          </wp:inline>
+        </w:drawing>
+      </w:r>
+    </w:p>
+    <w:p>
+      <w:pPr>
+        <w:pStyle w:val="Heading3"/>
+      </w:pPr>
+      <w:bookmarkStart w:id="12" w:name="_GoBack"/>
+      <w:r>
+        <w:t>To use Proton in your topology</w:t>
+      </w:r>
+    </w:p>
+    <w:bookmarkEnd w:id="12"/>
+    <w:p>
       <w:r>
         <w:t xml:space="preserve">The package </w:t>
       </w:r>
@@ -2128,7 +2373,6 @@
           <w:bCs/>
           <w:lang w:eastAsia="ja-JP"/>
         </w:rPr>
-        <w:lastRenderedPageBreak/>
         <w:t xml:space="preserve">String </w:t>
       </w:r>
       <w:proofErr w:type="spellStart"/>
@@ -2219,6 +2463,7 @@
           <w:noProof/>
           <w:lang w:eastAsia="en-US" w:bidi="he-IL"/>
         </w:rPr>
+        <w:lastRenderedPageBreak/>
         <mc:AlternateContent>
           <mc:Choice Requires="wpg">
             <w:drawing>
@@ -3318,7 +3563,7 @@
                     <pic:cNvPicPr/>
                   </pic:nvPicPr>
                   <pic:blipFill>
-                    <a:blip r:embed="rId14"/>
+                    <a:blip r:embed="rId16"/>
                     <a:stretch>
                       <a:fillRect/>
                     </a:stretch>
@@ -3439,6 +3684,7 @@
           <w:bCs/>
           <w:lang w:bidi="he-IL"/>
         </w:rPr>
+        <w:lastRenderedPageBreak/>
         <w:t>mvn</w:t>
       </w:r>
       <w:proofErr w:type="spellEnd"/>
@@ -3651,8 +3897,8 @@
       </w:r>
     </w:p>
     <w:sectPr>
-      <w:headerReference w:type="default" r:id="rId15"/>
-      <w:headerReference w:type="first" r:id="rId16"/>
+      <w:headerReference w:type="default" r:id="rId17"/>
+      <w:headerReference w:type="first" r:id="rId18"/>
       <w:pgSz w:w="12240" w:h="15840"/>
       <w:pgMar w:top="720" w:right="720" w:bottom="720" w:left="720" w:header="720" w:footer="720" w:gutter="0"/>
       <w:cols w:space="720"/>
@@ -3718,7 +3964,6 @@
           <w:szCs w:val="18"/>
         </w:rPr>
       </w:pPr>
-      <w:bookmarkStart w:id="12" w:name="_GoBack"/>
       <w:r>
         <w:rPr>
           <w:sz w:val="18"/>
@@ -3732,32 +3977,17 @@
           <w:sz w:val="18"/>
           <w:szCs w:val="18"/>
         </w:rPr>
-        <w:t xml:space="preserve">as </w:t>
-      </w:r>
+        <w:t>as  part</w:t>
+      </w:r>
+      <w:proofErr w:type="gramEnd"/>
       <w:r>
         <w:rPr>
           <w:sz w:val="18"/>
           <w:szCs w:val="18"/>
         </w:rPr>
-        <w:t xml:space="preserve"> </w:t>
-      </w:r>
-      <w:r>
-        <w:rPr>
-          <w:sz w:val="18"/>
-          <w:szCs w:val="18"/>
-        </w:rPr>
-        <w:t>part</w:t>
-      </w:r>
-      <w:proofErr w:type="gramEnd"/>
-      <w:r>
-        <w:rPr>
-          <w:sz w:val="18"/>
-          <w:szCs w:val="18"/>
-        </w:rPr>
         <w:t xml:space="preserve"> of the FERARI EU project (http://www.ferari-project.eu).</w:t>
       </w:r>
     </w:p>
-    <w:bookmarkEnd w:id="12"/>
     <w:p>
       <w:pPr>
         <w:pStyle w:val="FootnoteText"/>
@@ -3801,7 +4031,7 @@
           <w:rPr>
             <w:noProof/>
           </w:rPr>
-          <w:t>4</w:t>
+          <w:t>6</w:t>
         </w:r>
         <w:r>
           <w:rPr>
@@ -5092,6 +5322,119 @@
     </w:lvl>
   </w:abstractNum>
   <w:abstractNum w:abstractNumId="14">
+    <w:nsid w:val="2F144BAA"/>
+    <w:multiLevelType w:val="hybridMultilevel"/>
+    <w:tmpl w:val="D9B23C60"/>
+    <w:lvl w:ilvl="0" w:tplc="04090001">
+      <w:start w:val="1"/>
+      <w:numFmt w:val="bullet"/>
+      <w:lvlText w:val=""/>
+      <w:lvlJc w:val="left"/>
+      <w:pPr>
+        <w:ind w:left="720" w:hanging="360"/>
+      </w:pPr>
+      <w:rPr>
+        <w:rFonts w:ascii="Symbol" w:hAnsi="Symbol" w:hint="default"/>
+      </w:rPr>
+    </w:lvl>
+    <w:lvl w:ilvl="1" w:tplc="04090003" w:tentative="1">
+      <w:start w:val="1"/>
+      <w:numFmt w:val="bullet"/>
+      <w:lvlText w:val="o"/>
+      <w:lvlJc w:val="left"/>
+      <w:pPr>
+        <w:ind w:left="1440" w:hanging="360"/>
+      </w:pPr>
+      <w:rPr>
+        <w:rFonts w:ascii="Courier New" w:hAnsi="Courier New" w:cs="Courier New" w:hint="default"/>
+      </w:rPr>
+    </w:lvl>
+    <w:lvl w:ilvl="2" w:tplc="04090005" w:tentative="1">
+      <w:start w:val="1"/>
+      <w:numFmt w:val="bullet"/>
+      <w:lvlText w:val=""/>
+      <w:lvlJc w:val="left"/>
+      <w:pPr>
+        <w:ind w:left="2160" w:hanging="360"/>
+      </w:pPr>
+      <w:rPr>
+        <w:rFonts w:ascii="Wingdings" w:hAnsi="Wingdings" w:hint="default"/>
+      </w:rPr>
+    </w:lvl>
+    <w:lvl w:ilvl="3" w:tplc="04090001" w:tentative="1">
+      <w:start w:val="1"/>
+      <w:numFmt w:val="bullet"/>
+      <w:lvlText w:val=""/>
+      <w:lvlJc w:val="left"/>
+      <w:pPr>
+        <w:ind w:left="2880" w:hanging="360"/>
+      </w:pPr>
+      <w:rPr>
+        <w:rFonts w:ascii="Symbol" w:hAnsi="Symbol" w:hint="default"/>
+      </w:rPr>
+    </w:lvl>
+    <w:lvl w:ilvl="4" w:tplc="04090003" w:tentative="1">
+      <w:start w:val="1"/>
+      <w:numFmt w:val="bullet"/>
+      <w:lvlText w:val="o"/>
+      <w:lvlJc w:val="left"/>
+      <w:pPr>
+        <w:ind w:left="3600" w:hanging="360"/>
+      </w:pPr>
+      <w:rPr>
+        <w:rFonts w:ascii="Courier New" w:hAnsi="Courier New" w:cs="Courier New" w:hint="default"/>
+      </w:rPr>
+    </w:lvl>
+    <w:lvl w:ilvl="5" w:tplc="04090005" w:tentative="1">
+      <w:start w:val="1"/>
+      <w:numFmt w:val="bullet"/>
+      <w:lvlText w:val=""/>
+      <w:lvlJc w:val="left"/>
+      <w:pPr>
+        <w:ind w:left="4320" w:hanging="360"/>
+      </w:pPr>
+      <w:rPr>
+        <w:rFonts w:ascii="Wingdings" w:hAnsi="Wingdings" w:hint="default"/>
+      </w:rPr>
+    </w:lvl>
+    <w:lvl w:ilvl="6" w:tplc="04090001" w:tentative="1">
+      <w:start w:val="1"/>
+      <w:numFmt w:val="bullet"/>
+      <w:lvlText w:val=""/>
+      <w:lvlJc w:val="left"/>
+      <w:pPr>
+        <w:ind w:left="5040" w:hanging="360"/>
+      </w:pPr>
+      <w:rPr>
+        <w:rFonts w:ascii="Symbol" w:hAnsi="Symbol" w:hint="default"/>
+      </w:rPr>
+    </w:lvl>
+    <w:lvl w:ilvl="7" w:tplc="04090003" w:tentative="1">
+      <w:start w:val="1"/>
+      <w:numFmt w:val="bullet"/>
+      <w:lvlText w:val="o"/>
+      <w:lvlJc w:val="left"/>
+      <w:pPr>
+        <w:ind w:left="5760" w:hanging="360"/>
+      </w:pPr>
+      <w:rPr>
+        <w:rFonts w:ascii="Courier New" w:hAnsi="Courier New" w:cs="Courier New" w:hint="default"/>
+      </w:rPr>
+    </w:lvl>
+    <w:lvl w:ilvl="8" w:tplc="04090005" w:tentative="1">
+      <w:start w:val="1"/>
+      <w:numFmt w:val="bullet"/>
+      <w:lvlText w:val=""/>
+      <w:lvlJc w:val="left"/>
+      <w:pPr>
+        <w:ind w:left="6480" w:hanging="360"/>
+      </w:pPr>
+      <w:rPr>
+        <w:rFonts w:ascii="Wingdings" w:hAnsi="Wingdings" w:hint="default"/>
+      </w:rPr>
+    </w:lvl>
+  </w:abstractNum>
+  <w:abstractNum w:abstractNumId="15">
     <w:nsid w:val="2FAA3EDB"/>
     <w:multiLevelType w:val="hybridMultilevel"/>
     <w:tmpl w:val="0FA6BC1C"/>
@@ -5204,7 +5547,7 @@
       </w:rPr>
     </w:lvl>
   </w:abstractNum>
-  <w:abstractNum w:abstractNumId="15">
+  <w:abstractNum w:abstractNumId="16">
     <w:nsid w:val="35B75ACD"/>
     <w:multiLevelType w:val="hybridMultilevel"/>
     <w:tmpl w:val="F18C4954"/>
@@ -5293,7 +5636,7 @@
       </w:pPr>
     </w:lvl>
   </w:abstractNum>
-  <w:abstractNum w:abstractNumId="16">
+  <w:abstractNum w:abstractNumId="17">
     <w:nsid w:val="367B3E70"/>
     <w:multiLevelType w:val="hybridMultilevel"/>
     <w:tmpl w:val="9064B264"/>
@@ -5435,7 +5778,7 @@
       </w:rPr>
     </w:lvl>
   </w:abstractNum>
-  <w:abstractNum w:abstractNumId="17">
+  <w:abstractNum w:abstractNumId="18">
     <w:nsid w:val="3DF234B1"/>
     <w:multiLevelType w:val="hybridMultilevel"/>
     <w:tmpl w:val="BEDA4070"/>
@@ -5524,7 +5867,7 @@
       </w:pPr>
     </w:lvl>
   </w:abstractNum>
-  <w:abstractNum w:abstractNumId="18">
+  <w:abstractNum w:abstractNumId="19">
     <w:nsid w:val="421A1C19"/>
     <w:multiLevelType w:val="hybridMultilevel"/>
     <w:tmpl w:val="2CFE65D2"/>
@@ -5613,7 +5956,7 @@
       </w:pPr>
     </w:lvl>
   </w:abstractNum>
-  <w:abstractNum w:abstractNumId="19">
+  <w:abstractNum w:abstractNumId="20">
     <w:nsid w:val="43111CC8"/>
     <w:multiLevelType w:val="hybridMultilevel"/>
     <w:tmpl w:val="F18055D2"/>
@@ -5702,7 +6045,7 @@
       </w:pPr>
     </w:lvl>
   </w:abstractNum>
-  <w:abstractNum w:abstractNumId="20">
+  <w:abstractNum w:abstractNumId="21">
     <w:nsid w:val="4D6D1C89"/>
     <w:multiLevelType w:val="hybridMultilevel"/>
     <w:tmpl w:val="CCD0D4C8"/>
@@ -5815,7 +6158,7 @@
       </w:rPr>
     </w:lvl>
   </w:abstractNum>
-  <w:abstractNum w:abstractNumId="21">
+  <w:abstractNum w:abstractNumId="22">
     <w:nsid w:val="5A263A17"/>
     <w:multiLevelType w:val="hybridMultilevel"/>
     <w:tmpl w:val="9572A994"/>
@@ -5928,7 +6271,7 @@
       </w:rPr>
     </w:lvl>
   </w:abstractNum>
-  <w:abstractNum w:abstractNumId="22">
+  <w:abstractNum w:abstractNumId="23">
     <w:nsid w:val="5DCD51E5"/>
     <w:multiLevelType w:val="hybridMultilevel"/>
     <w:tmpl w:val="0AB0571C"/>
@@ -6041,7 +6384,7 @@
       </w:rPr>
     </w:lvl>
   </w:abstractNum>
-  <w:abstractNum w:abstractNumId="23">
+  <w:abstractNum w:abstractNumId="24">
     <w:nsid w:val="5F9949C1"/>
     <w:multiLevelType w:val="hybridMultilevel"/>
     <w:tmpl w:val="58C28662"/>
@@ -6154,7 +6497,7 @@
       </w:rPr>
     </w:lvl>
   </w:abstractNum>
-  <w:abstractNum w:abstractNumId="24">
+  <w:abstractNum w:abstractNumId="25">
     <w:nsid w:val="606841E6"/>
     <w:multiLevelType w:val="multilevel"/>
     <w:tmpl w:val="B89E24F0"/>
@@ -6302,7 +6645,7 @@
       </w:rPr>
     </w:lvl>
   </w:abstractNum>
-  <w:abstractNum w:abstractNumId="25">
+  <w:abstractNum w:abstractNumId="26">
     <w:nsid w:val="63102961"/>
     <w:multiLevelType w:val="hybridMultilevel"/>
     <w:tmpl w:val="D2A0FAC0"/>
@@ -6391,7 +6734,93 @@
       </w:pPr>
     </w:lvl>
   </w:abstractNum>
-  <w:abstractNum w:abstractNumId="26">
+  <w:abstractNum w:abstractNumId="27">
+    <w:nsid w:val="6924539B"/>
+    <w:multiLevelType w:val="hybridMultilevel"/>
+    <w:tmpl w:val="328811AE"/>
+    <w:lvl w:ilvl="0" w:tplc="0409000F">
+      <w:start w:val="1"/>
+      <w:numFmt w:val="decimal"/>
+      <w:lvlText w:val="%1."/>
+      <w:lvlJc w:val="left"/>
+      <w:pPr>
+        <w:ind w:left="720" w:hanging="360"/>
+      </w:pPr>
+    </w:lvl>
+    <w:lvl w:ilvl="1" w:tplc="04090019" w:tentative="1">
+      <w:start w:val="1"/>
+      <w:numFmt w:val="lowerLetter"/>
+      <w:lvlText w:val="%2."/>
+      <w:lvlJc w:val="left"/>
+      <w:pPr>
+        <w:ind w:left="1440" w:hanging="360"/>
+      </w:pPr>
+    </w:lvl>
+    <w:lvl w:ilvl="2" w:tplc="0409001B" w:tentative="1">
+      <w:start w:val="1"/>
+      <w:numFmt w:val="lowerRoman"/>
+      <w:lvlText w:val="%3."/>
+      <w:lvlJc w:val="right"/>
+      <w:pPr>
+        <w:ind w:left="2160" w:hanging="180"/>
+      </w:pPr>
+    </w:lvl>
+    <w:lvl w:ilvl="3" w:tplc="0409000F" w:tentative="1">
+      <w:start w:val="1"/>
+      <w:numFmt w:val="decimal"/>
+      <w:lvlText w:val="%4."/>
+      <w:lvlJc w:val="left"/>
+      <w:pPr>
+        <w:ind w:left="2880" w:hanging="360"/>
+      </w:pPr>
+    </w:lvl>
+    <w:lvl w:ilvl="4" w:tplc="04090019" w:tentative="1">
+      <w:start w:val="1"/>
+      <w:numFmt w:val="lowerLetter"/>
+      <w:lvlText w:val="%5."/>
+      <w:lvlJc w:val="left"/>
+      <w:pPr>
+        <w:ind w:left="3600" w:hanging="360"/>
+      </w:pPr>
+    </w:lvl>
+    <w:lvl w:ilvl="5" w:tplc="0409001B" w:tentative="1">
+      <w:start w:val="1"/>
+      <w:numFmt w:val="lowerRoman"/>
+      <w:lvlText w:val="%6."/>
+      <w:lvlJc w:val="right"/>
+      <w:pPr>
+        <w:ind w:left="4320" w:hanging="180"/>
+      </w:pPr>
+    </w:lvl>
+    <w:lvl w:ilvl="6" w:tplc="0409000F" w:tentative="1">
+      <w:start w:val="1"/>
+      <w:numFmt w:val="decimal"/>
+      <w:lvlText w:val="%7."/>
+      <w:lvlJc w:val="left"/>
+      <w:pPr>
+        <w:ind w:left="5040" w:hanging="360"/>
+      </w:pPr>
+    </w:lvl>
+    <w:lvl w:ilvl="7" w:tplc="04090019" w:tentative="1">
+      <w:start w:val="1"/>
+      <w:numFmt w:val="lowerLetter"/>
+      <w:lvlText w:val="%8."/>
+      <w:lvlJc w:val="left"/>
+      <w:pPr>
+        <w:ind w:left="5760" w:hanging="360"/>
+      </w:pPr>
+    </w:lvl>
+    <w:lvl w:ilvl="8" w:tplc="0409001B" w:tentative="1">
+      <w:start w:val="1"/>
+      <w:numFmt w:val="lowerRoman"/>
+      <w:lvlText w:val="%9."/>
+      <w:lvlJc w:val="right"/>
+      <w:pPr>
+        <w:ind w:left="6480" w:hanging="180"/>
+      </w:pPr>
+    </w:lvl>
+  </w:abstractNum>
+  <w:abstractNum w:abstractNumId="28">
     <w:nsid w:val="6C3C04A4"/>
     <w:multiLevelType w:val="multilevel"/>
     <w:tmpl w:val="82F8FDBA"/>
@@ -6485,7 +6914,7 @@
       </w:rPr>
     </w:lvl>
   </w:abstractNum>
-  <w:abstractNum w:abstractNumId="27">
+  <w:abstractNum w:abstractNumId="29">
     <w:nsid w:val="6DAE0BB3"/>
     <w:multiLevelType w:val="hybridMultilevel"/>
     <w:tmpl w:val="FD485382"/>
@@ -6625,7 +7054,7 @@
       </w:rPr>
     </w:lvl>
   </w:abstractNum>
-  <w:abstractNum w:abstractNumId="28">
+  <w:abstractNum w:abstractNumId="30">
     <w:nsid w:val="72557816"/>
     <w:multiLevelType w:val="hybridMultilevel"/>
     <w:tmpl w:val="DECAAE48"/>
@@ -6714,7 +7143,7 @@
       </w:pPr>
     </w:lvl>
   </w:abstractNum>
-  <w:abstractNum w:abstractNumId="29">
+  <w:abstractNum w:abstractNumId="31">
     <w:nsid w:val="74AD50E0"/>
     <w:multiLevelType w:val="hybridMultilevel"/>
     <w:tmpl w:val="AB22A510"/>
@@ -6803,7 +7232,7 @@
       </w:pPr>
     </w:lvl>
   </w:abstractNum>
-  <w:abstractNum w:abstractNumId="30">
+  <w:abstractNum w:abstractNumId="32">
     <w:nsid w:val="79AC0FDF"/>
     <w:multiLevelType w:val="hybridMultilevel"/>
     <w:tmpl w:val="DF76384A"/>
@@ -6892,7 +7321,7 @@
       </w:pPr>
     </w:lvl>
   </w:abstractNum>
-  <w:abstractNum w:abstractNumId="31">
+  <w:abstractNum w:abstractNumId="33">
     <w:nsid w:val="7D242009"/>
     <w:multiLevelType w:val="hybridMultilevel"/>
     <w:tmpl w:val="27C413C4"/>
@@ -6982,25 +7411,25 @@
     </w:lvl>
   </w:abstractNum>
   <w:num w:numId="1">
-    <w:abstractNumId w:val="15"/>
+    <w:abstractNumId w:val="16"/>
   </w:num>
   <w:num w:numId="2">
     <w:abstractNumId w:val="5"/>
   </w:num>
   <w:num w:numId="3">
-    <w:abstractNumId w:val="28"/>
+    <w:abstractNumId w:val="30"/>
   </w:num>
   <w:num w:numId="4">
-    <w:abstractNumId w:val="29"/>
+    <w:abstractNumId w:val="31"/>
   </w:num>
   <w:num w:numId="5">
-    <w:abstractNumId w:val="25"/>
+    <w:abstractNumId w:val="26"/>
   </w:num>
   <w:num w:numId="6">
-    <w:abstractNumId w:val="31"/>
+    <w:abstractNumId w:val="33"/>
   </w:num>
   <w:num w:numId="7">
-    <w:abstractNumId w:val="18"/>
+    <w:abstractNumId w:val="19"/>
   </w:num>
   <w:num w:numId="8">
     <w:abstractNumId w:val="11"/>
@@ -7012,22 +7441,22 @@
     <w:abstractNumId w:val="0"/>
   </w:num>
   <w:num w:numId="11">
-    <w:abstractNumId w:val="30"/>
+    <w:abstractNumId w:val="32"/>
   </w:num>
   <w:num w:numId="12">
-    <w:abstractNumId w:val="27"/>
+    <w:abstractNumId w:val="29"/>
   </w:num>
   <w:num w:numId="13">
     <w:abstractNumId w:val="10"/>
   </w:num>
   <w:num w:numId="14">
-    <w:abstractNumId w:val="21"/>
+    <w:abstractNumId w:val="22"/>
   </w:num>
   <w:num w:numId="15">
     <w:abstractNumId w:val="4"/>
   </w:num>
   <w:num w:numId="16">
-    <w:abstractNumId w:val="16"/>
+    <w:abstractNumId w:val="17"/>
   </w:num>
   <w:num w:numId="17">
     <w:abstractNumId w:val="6"/>
@@ -7042,40 +7471,46 @@
     <w:abstractNumId w:val="9"/>
   </w:num>
   <w:num w:numId="21">
-    <w:abstractNumId w:val="22"/>
+    <w:abstractNumId w:val="23"/>
   </w:num>
   <w:num w:numId="22">
-    <w:abstractNumId w:val="26"/>
+    <w:abstractNumId w:val="28"/>
   </w:num>
   <w:num w:numId="23">
     <w:abstractNumId w:val="12"/>
   </w:num>
   <w:num w:numId="24">
-    <w:abstractNumId w:val="24"/>
+    <w:abstractNumId w:val="25"/>
   </w:num>
   <w:num w:numId="25">
-    <w:abstractNumId w:val="14"/>
+    <w:abstractNumId w:val="15"/>
   </w:num>
   <w:num w:numId="26">
     <w:abstractNumId w:val="7"/>
   </w:num>
   <w:num w:numId="27">
-    <w:abstractNumId w:val="19"/>
+    <w:abstractNumId w:val="20"/>
   </w:num>
   <w:num w:numId="28">
     <w:abstractNumId w:val="13"/>
   </w:num>
   <w:num w:numId="29">
-    <w:abstractNumId w:val="17"/>
+    <w:abstractNumId w:val="18"/>
   </w:num>
   <w:num w:numId="30">
-    <w:abstractNumId w:val="23"/>
+    <w:abstractNumId w:val="24"/>
   </w:num>
   <w:num w:numId="31">
-    <w:abstractNumId w:val="20"/>
+    <w:abstractNumId w:val="21"/>
   </w:num>
   <w:num w:numId="32">
     <w:abstractNumId w:val="3"/>
+  </w:num>
+  <w:num w:numId="33">
+    <w:abstractNumId w:val="14"/>
+  </w:num>
+  <w:num w:numId="34">
+    <w:abstractNumId w:val="27"/>
   </w:num>
 </w:numbering>
 </file>
@@ -11169,7 +11604,7 @@
 </file>
 
 <file path=customXml/itemProps1.xml><?xml version="1.0" encoding="utf-8"?>
-<ds:datastoreItem xmlns:ds="http://schemas.openxmlformats.org/officeDocument/2006/customXml" ds:itemID="{8A74347C-9C20-4692-A880-B7DB7D5A7FB4}">
+<ds:datastoreItem xmlns:ds="http://schemas.openxmlformats.org/officeDocument/2006/customXml" ds:itemID="{480B0572-6587-4F19-880E-9686AED5BC2B}">
   <ds:schemaRefs>
     <ds:schemaRef ds:uri="http://schemas.openxmlformats.org/officeDocument/2006/bibliography"/>
   </ds:schemaRefs>

</xml_diff>

<commit_message>
added explanation of input spout
</commit_message>
<xml_diff>
--- a/IBM Proactive Technology Online on STORM/Proton and Proton on top of STORM.docx
+++ b/IBM Proactive Technology Online on STORM/Proton and Proton on top of STORM.docx
@@ -1717,21 +1717,7 @@
         <w:rPr>
           <w:lang w:eastAsia="ja-JP"/>
         </w:rPr>
-        <w:t xml:space="preserve">Understanding the structure and source code of </w:t>
-      </w:r>
-      <w:proofErr w:type="spellStart"/>
-      <w:r>
-        <w:rPr>
-          <w:lang w:eastAsia="ja-JP"/>
-        </w:rPr>
-        <w:t>ProtonOnSTORM</w:t>
-      </w:r>
-      <w:proofErr w:type="spellEnd"/>
-      <w:r>
-        <w:rPr>
-          <w:lang w:eastAsia="ja-JP"/>
-        </w:rPr>
-        <w:t>:</w:t>
+        <w:t>Understanding the structure and source code of ProtonOnSTORM:</w:t>
       </w:r>
     </w:p>
     <w:p>
@@ -1820,62 +1806,20 @@
         <w:pStyle w:val="Caption"/>
       </w:pPr>
       <w:r>
-        <w:t xml:space="preserve">Figure5 – </w:t>
-      </w:r>
-      <w:proofErr w:type="spellStart"/>
-      <w:r>
-        <w:t>ProtonOnSTORM</w:t>
-      </w:r>
-      <w:proofErr w:type="spellEnd"/>
-      <w:r>
-        <w:t xml:space="preserve"> project structure</w:t>
+        <w:t>Figure5 – ProtonOnSTORM project structure</w:t>
       </w:r>
     </w:p>
     <w:p>
       <w:r>
         <w:t xml:space="preserve">The packages </w:t>
       </w:r>
-      <w:proofErr w:type="spellStart"/>
       <w:r>
         <w:rPr>
           <w:b/>
           <w:bCs/>
         </w:rPr>
-        <w:t>com.ibm.hrl.proton.context</w:t>
-      </w:r>
-      <w:proofErr w:type="spellEnd"/>
-      <w:r>
-        <w:rPr>
-          <w:b/>
-          <w:bCs/>
-        </w:rPr>
-        <w:t xml:space="preserve">, </w:t>
-      </w:r>
-      <w:proofErr w:type="spellStart"/>
-      <w:r>
-        <w:rPr>
-          <w:b/>
-          <w:bCs/>
-        </w:rPr>
-        <w:t>com.ibm.hrl.proton.context</w:t>
-      </w:r>
-      <w:proofErr w:type="spellEnd"/>
-      <w:r>
-        <w:rPr>
-          <w:b/>
-          <w:bCs/>
-        </w:rPr>
-        <w:t xml:space="preserve">, </w:t>
-      </w:r>
-      <w:proofErr w:type="spellStart"/>
-      <w:r>
-        <w:rPr>
-          <w:b/>
-          <w:bCs/>
-        </w:rPr>
-        <w:t>com.ibm.hrl.proton.agents</w:t>
-      </w:r>
-      <w:proofErr w:type="spellEnd"/>
+        <w:t>com.ibm.hrl.proton.context, com.ibm.hrl.proton.context, com.ibm.hrl.proton.agents</w:t>
+      </w:r>
       <w:r>
         <w:t xml:space="preserve"> consist of STORM wrappers around Proton logical components (such as context service, EPA manager and metadata and routing components) to allow to run them in distributed manner on top of STORM. </w:t>
       </w:r>
@@ -1885,57 +1829,17 @@
         <w:pStyle w:val="Heading3"/>
       </w:pPr>
       <w:r>
-        <w:t xml:space="preserve">To include </w:t>
-      </w:r>
-      <w:proofErr w:type="spellStart"/>
-      <w:r>
-        <w:t>ProtonOnSTORM</w:t>
-      </w:r>
-      <w:proofErr w:type="spellEnd"/>
-      <w:r>
-        <w:t xml:space="preserve"> project in your maven build for your topology</w:t>
+        <w:t>To include ProtonOnSTORM project in your maven build for your topology</w:t>
       </w:r>
     </w:p>
     <w:p>
       <w:r>
-        <w:t xml:space="preserve">There is a maven repository </w:t>
-      </w:r>
-      <w:proofErr w:type="gramStart"/>
-      <w:r>
-        <w:t>including  the</w:t>
-      </w:r>
-      <w:proofErr w:type="gramEnd"/>
-      <w:r>
-        <w:t xml:space="preserve"> </w:t>
-      </w:r>
-      <w:proofErr w:type="spellStart"/>
-      <w:r>
-        <w:t>ProtonOnSTORM</w:t>
-      </w:r>
-      <w:proofErr w:type="spellEnd"/>
-      <w:r>
-        <w:t xml:space="preserve"> artifact which can be included as is in your project. </w:t>
+        <w:t xml:space="preserve">There is a maven repository including  the ProtonOnSTORM artifact which can be included as is in your project. </w:t>
       </w:r>
     </w:p>
     <w:p>
       <w:r>
-        <w:t xml:space="preserve">To include the </w:t>
-      </w:r>
-      <w:proofErr w:type="spellStart"/>
-      <w:r>
-        <w:t>ProtonOnSTORM</w:t>
-      </w:r>
-      <w:proofErr w:type="spellEnd"/>
-      <w:r>
-        <w:t xml:space="preserve"> dependency in your project, please add the following to your pom.xml </w:t>
-      </w:r>
-      <w:proofErr w:type="spellStart"/>
-      <w:r>
-        <w:t>buildfile</w:t>
-      </w:r>
-      <w:proofErr w:type="spellEnd"/>
-      <w:r>
-        <w:t>:</w:t>
+        <w:t>To include the ProtonOnSTORM dependency in your project, please add the following to your pom.xml buildfile:</w:t>
       </w:r>
     </w:p>
     <w:p>
@@ -1947,15 +1851,7 @@
         </w:numPr>
       </w:pPr>
       <w:r>
-        <w:t xml:space="preserve">The maven repository on </w:t>
-      </w:r>
-      <w:proofErr w:type="spellStart"/>
-      <w:r>
-        <w:t>git</w:t>
-      </w:r>
-      <w:proofErr w:type="spellEnd"/>
-      <w:r>
-        <w:t xml:space="preserve">: </w:t>
+        <w:t xml:space="preserve">The maven repository on git: </w:t>
       </w:r>
     </w:p>
     <w:p>
@@ -2027,15 +1923,7 @@
         </w:numPr>
       </w:pPr>
       <w:r>
-        <w:t xml:space="preserve">The </w:t>
-      </w:r>
-      <w:proofErr w:type="spellStart"/>
-      <w:r>
-        <w:t>ProtonOnSTORM</w:t>
-      </w:r>
-      <w:proofErr w:type="spellEnd"/>
-      <w:r>
-        <w:t xml:space="preserve"> dependency</w:t>
+        <w:t>The ProtonOnSTORM dependency</w:t>
       </w:r>
     </w:p>
     <w:p>
@@ -2109,17 +1997,14 @@
       <w:pPr>
         <w:pStyle w:val="Heading3"/>
       </w:pPr>
-      <w:bookmarkStart w:id="12" w:name="_GoBack"/>
       <w:r>
         <w:t>To use Proton in your topology</w:t>
       </w:r>
     </w:p>
-    <w:bookmarkEnd w:id="12"/>
     <w:p>
       <w:r>
         <w:t xml:space="preserve">The package </w:t>
       </w:r>
-      <w:proofErr w:type="spellStart"/>
       <w:r>
         <w:rPr>
           <w:b/>
@@ -2127,11 +2012,9 @@
         </w:rPr>
         <w:t>com.ibm.hrl.proton</w:t>
       </w:r>
-      <w:proofErr w:type="spellEnd"/>
       <w:r>
         <w:t xml:space="preserve"> contains one class, </w:t>
       </w:r>
-      <w:proofErr w:type="spellStart"/>
       <w:r>
         <w:rPr>
           <w:b/>
@@ -2139,7 +2022,6 @@
         </w:rPr>
         <w:t>ProtonTopologyBuilder</w:t>
       </w:r>
-      <w:proofErr w:type="spellEnd"/>
       <w:r>
         <w:t xml:space="preserve">, which is a helper class. When building a STORM topology with Proton, the developer will have to </w:t>
       </w:r>
@@ -2149,7 +2031,6 @@
       <w:r>
         <w:t xml:space="preserve"> </w:t>
       </w:r>
-      <w:proofErr w:type="spellStart"/>
       <w:r>
         <w:rPr>
           <w:b/>
@@ -2157,7 +2038,6 @@
         </w:rPr>
         <w:t>ProtonTopologyBuilder</w:t>
       </w:r>
-      <w:proofErr w:type="spellEnd"/>
       <w:r>
         <w:rPr>
           <w:b/>
@@ -2168,7 +2048,6 @@
       <w:r>
         <w:t xml:space="preserve">class instance, and invoke a </w:t>
       </w:r>
-      <w:proofErr w:type="spellStart"/>
       <w:r>
         <w:rPr>
           <w:b/>
@@ -2176,17 +2055,7 @@
           <w:i/>
           <w:iCs/>
         </w:rPr>
-        <w:t>buildProtonTopology</w:t>
-      </w:r>
-      <w:proofErr w:type="spellEnd"/>
-      <w:r>
-        <w:rPr>
-          <w:b/>
-          <w:bCs/>
-          <w:i/>
-          <w:iCs/>
-        </w:rPr>
-        <w:t>()</w:t>
+        <w:t>buildProtonTopology()</w:t>
       </w:r>
       <w:r>
         <w:t xml:space="preserve"> method, while providing it with the following information:</w:t>
@@ -2203,34 +2072,14 @@
           <w:lang w:eastAsia="ja-JP"/>
         </w:rPr>
       </w:pPr>
-      <w:proofErr w:type="spellStart"/>
       <w:r>
         <w:rPr>
           <w:b/>
           <w:bCs/>
           <w:lang w:eastAsia="ja-JP"/>
         </w:rPr>
-        <w:t>TopologyBuilder</w:t>
-      </w:r>
-      <w:proofErr w:type="spellEnd"/>
-      <w:r>
-        <w:rPr>
-          <w:b/>
-          <w:bCs/>
-          <w:lang w:eastAsia="ja-JP"/>
-        </w:rPr>
-        <w:t xml:space="preserve">  </w:t>
-      </w:r>
-      <w:proofErr w:type="spellStart"/>
-      <w:r>
-        <w:rPr>
-          <w:b/>
-          <w:bCs/>
-          <w:lang w:eastAsia="ja-JP"/>
-        </w:rPr>
-        <w:t>topologyBuilder</w:t>
-      </w:r>
-      <w:proofErr w:type="spellEnd"/>
+        <w:t>TopologyBuilder  topologyBuilder</w:t>
+      </w:r>
       <w:r>
         <w:rPr>
           <w:lang w:eastAsia="ja-JP"/>
@@ -2249,34 +2098,14 @@
           <w:lang w:eastAsia="ja-JP"/>
         </w:rPr>
       </w:pPr>
-      <w:proofErr w:type="spellStart"/>
       <w:r>
         <w:rPr>
           <w:b/>
           <w:bCs/>
           <w:lang w:eastAsia="ja-JP"/>
         </w:rPr>
-        <w:t>BaseRichSpout</w:t>
-      </w:r>
-      <w:proofErr w:type="spellEnd"/>
-      <w:r>
-        <w:rPr>
-          <w:b/>
-          <w:bCs/>
-          <w:lang w:eastAsia="ja-JP"/>
-        </w:rPr>
-        <w:t xml:space="preserve"> </w:t>
-      </w:r>
-      <w:proofErr w:type="spellStart"/>
-      <w:r>
-        <w:rPr>
-          <w:b/>
-          <w:bCs/>
-          <w:lang w:eastAsia="ja-JP"/>
-        </w:rPr>
-        <w:t>inputSpout</w:t>
-      </w:r>
-      <w:proofErr w:type="spellEnd"/>
+        <w:t>BaseRichSpout inputSpout</w:t>
+      </w:r>
       <w:r>
         <w:rPr>
           <w:lang w:eastAsia="ja-JP"/>
@@ -2297,34 +2126,14 @@
           <w:lang w:eastAsia="ja-JP"/>
         </w:rPr>
       </w:pPr>
-      <w:proofErr w:type="spellStart"/>
       <w:r>
         <w:rPr>
           <w:b/>
           <w:bCs/>
           <w:lang w:eastAsia="ja-JP"/>
         </w:rPr>
-        <w:t>BaseRichBolt</w:t>
-      </w:r>
-      <w:proofErr w:type="spellEnd"/>
-      <w:r>
-        <w:rPr>
-          <w:b/>
-          <w:bCs/>
-          <w:lang w:eastAsia="ja-JP"/>
-        </w:rPr>
-        <w:t xml:space="preserve"> </w:t>
-      </w:r>
-      <w:proofErr w:type="spellStart"/>
-      <w:r>
-        <w:rPr>
-          <w:b/>
-          <w:bCs/>
-          <w:lang w:eastAsia="ja-JP"/>
-        </w:rPr>
-        <w:t>outputBolt</w:t>
-      </w:r>
-      <w:proofErr w:type="spellEnd"/>
+        <w:t>BaseRichBolt outputBolt</w:t>
+      </w:r>
       <w:r>
         <w:rPr>
           <w:b/>
@@ -2373,25 +2182,7 @@
           <w:bCs/>
           <w:lang w:eastAsia="ja-JP"/>
         </w:rPr>
-        <w:t xml:space="preserve">String </w:t>
-      </w:r>
-      <w:proofErr w:type="spellStart"/>
-      <w:r>
-        <w:rPr>
-          <w:b/>
-          <w:bCs/>
-          <w:lang w:eastAsia="ja-JP"/>
-        </w:rPr>
-        <w:t>outputBoltName</w:t>
-      </w:r>
-      <w:proofErr w:type="spellEnd"/>
-      <w:r>
-        <w:rPr>
-          <w:b/>
-          <w:bCs/>
-          <w:lang w:eastAsia="ja-JP"/>
-        </w:rPr>
-        <w:t xml:space="preserve"> – </w:t>
+        <w:t xml:space="preserve">String outputBoltName – </w:t>
       </w:r>
       <w:r>
         <w:rPr>
@@ -2419,25 +2210,7 @@
           <w:bCs/>
           <w:lang w:eastAsia="ja-JP"/>
         </w:rPr>
-        <w:t xml:space="preserve">String </w:t>
-      </w:r>
-      <w:proofErr w:type="spellStart"/>
-      <w:r>
-        <w:rPr>
-          <w:b/>
-          <w:bCs/>
-          <w:lang w:eastAsia="ja-JP"/>
-        </w:rPr>
-        <w:t>jsonFileName</w:t>
-      </w:r>
-      <w:proofErr w:type="spellEnd"/>
-      <w:r>
-        <w:rPr>
-          <w:b/>
-          <w:bCs/>
-          <w:lang w:eastAsia="ja-JP"/>
-        </w:rPr>
-        <w:t xml:space="preserve"> – </w:t>
+        <w:t xml:space="preserve">String jsonFileName – </w:t>
       </w:r>
       <w:r>
         <w:rPr>
@@ -2691,17 +2464,8 @@
                                         <w:b/>
                                         <w:bCs/>
                                       </w:rPr>
-                                      <w:t xml:space="preserve">Proton EPA </w:t>
+                                      <w:t>Proton EPA manager  bolt</w:t>
                                     </w:r>
-                                    <w:proofErr w:type="gramStart"/>
-                                    <w:r>
-                                      <w:rPr>
-                                        <w:b/>
-                                        <w:bCs/>
-                                      </w:rPr>
-                                      <w:t>manager  bolt</w:t>
-                                    </w:r>
-                                    <w:proofErr w:type="gramEnd"/>
                                   </w:p>
                                 </w:txbxContent>
                               </wps:txbx>
@@ -2755,7 +2519,6 @@
                                         <w:iCs/>
                                       </w:rPr>
                                     </w:pPr>
-                                    <w:proofErr w:type="gramStart"/>
                                     <w:r>
                                       <w:rPr>
                                         <w:b/>
@@ -2763,7 +2526,6 @@
                                       </w:rPr>
                                       <w:t>output</w:t>
                                     </w:r>
-                                    <w:proofErr w:type="gramEnd"/>
                                     <w:r>
                                       <w:rPr>
                                         <w:b/>
@@ -2958,17 +2720,8 @@
                                       <w:b/>
                                       <w:bCs/>
                                     </w:rPr>
-                                    <w:t xml:space="preserve">Proton </w:t>
+                                    <w:t>Proton context  bolt</w:t>
                                   </w:r>
-                                  <w:proofErr w:type="gramStart"/>
-                                  <w:r>
-                                    <w:rPr>
-                                      <w:b/>
-                                      <w:bCs/>
-                                    </w:rPr>
-                                    <w:t>context  bolt</w:t>
-                                  </w:r>
-                                  <w:proofErr w:type="gramEnd"/>
                                 </w:p>
                               </w:txbxContent>
                             </wps:txbx>
@@ -3364,15 +3117,7 @@
         <w:t xml:space="preserve">          </w:t>
       </w:r>
       <w:r>
-        <w:t xml:space="preserve">Figure6 – </w:t>
-      </w:r>
-      <w:proofErr w:type="spellStart"/>
-      <w:r>
-        <w:t>ProtonOnSTORM</w:t>
-      </w:r>
-      <w:proofErr w:type="spellEnd"/>
-      <w:r>
-        <w:t xml:space="preserve"> project structure</w:t>
+        <w:t>Figure6 – ProtonOnSTORM project structure</w:t>
       </w:r>
     </w:p>
     <w:p>
@@ -3404,28 +3149,176 @@
         <w:rPr>
           <w:lang w:eastAsia="ja-JP"/>
         </w:rPr>
-        <w:t xml:space="preserve"> spout and output spout are provided by the user and are concatenated into Proton topology by the </w:t>
-      </w:r>
-      <w:proofErr w:type="spellStart"/>
+        <w:t xml:space="preserve"> spout and output spout are provided by the user and are concatenated into Proton topology by the ProtonTopologyBuilder (see Figure 6). </w:t>
+      </w:r>
       <w:r>
         <w:rPr>
           <w:lang w:eastAsia="ja-JP"/>
         </w:rPr>
-        <w:t>ProtonTopologyBuilder</w:t>
-      </w:r>
-      <w:proofErr w:type="spellEnd"/>
-      <w:r>
+        <w:t xml:space="preserve">The rest of the topology is static. </w:t>
+      </w:r>
+    </w:p>
+    <w:p>
+      <w:pPr>
         <w:rPr>
           <w:lang w:eastAsia="ja-JP"/>
         </w:rPr>
-        <w:t xml:space="preserve"> (see Figure 6). </w:t>
-      </w:r>
+      </w:pPr>
       <w:r>
         <w:rPr>
           <w:lang w:eastAsia="ja-JP"/>
         </w:rPr>
-        <w:t xml:space="preserve">The rest of the topology is static. </w:t>
-      </w:r>
+        <w:t xml:space="preserve">The input spout creates events which should match the Proton definition file. For example, in case we have an input even in Proton looking like this (this is an extract from Proton definition JSON file): </w:t>
+      </w:r>
+    </w:p>
+    <w:p>
+      <w:pPr>
+        <w:rPr>
+          <w:lang w:eastAsia="ja-JP"/>
+        </w:rPr>
+      </w:pPr>
+      <w:r>
+        <w:rPr>
+          <w:noProof/>
+          <w:lang w:eastAsia="en-US" w:bidi="he-IL"/>
+        </w:rPr>
+        <w:drawing>
+          <wp:inline distT="0" distB="0" distL="0" distR="0" wp14:anchorId="13A0A613" wp14:editId="1BE91089">
+            <wp:extent cx="3191664" cy="1586748"/>
+            <wp:effectExtent l="0" t="0" r="0" b="0"/>
+            <wp:docPr id="22" name="Picture 22"/>
+            <wp:cNvGraphicFramePr>
+              <a:graphicFrameLocks xmlns:a="http://schemas.openxmlformats.org/drawingml/2006/main" noChangeAspect="1"/>
+            </wp:cNvGraphicFramePr>
+            <a:graphic xmlns:a="http://schemas.openxmlformats.org/drawingml/2006/main">
+              <a:graphicData uri="http://schemas.openxmlformats.org/drawingml/2006/picture">
+                <pic:pic xmlns:pic="http://schemas.openxmlformats.org/drawingml/2006/picture">
+                  <pic:nvPicPr>
+                    <pic:cNvPr id="0" name=""/>
+                    <pic:cNvPicPr/>
+                  </pic:nvPicPr>
+                  <pic:blipFill>
+                    <a:blip r:embed="rId16"/>
+                    <a:stretch>
+                      <a:fillRect/>
+                    </a:stretch>
+                  </pic:blipFill>
+                  <pic:spPr>
+                    <a:xfrm>
+                      <a:off x="0" y="0"/>
+                      <a:ext cx="3195236" cy="1588524"/>
+                    </a:xfrm>
+                    <a:prstGeom prst="rect">
+                      <a:avLst/>
+                    </a:prstGeom>
+                  </pic:spPr>
+                </pic:pic>
+              </a:graphicData>
+            </a:graphic>
+          </wp:inline>
+        </w:drawing>
+      </w:r>
+    </w:p>
+    <w:p>
+      <w:pPr>
+        <w:rPr>
+          <w:lang w:eastAsia="ja-JP"/>
+        </w:rPr>
+      </w:pPr>
+      <w:r>
+        <w:rPr>
+          <w:lang w:eastAsia="ja-JP"/>
+        </w:rPr>
+        <w:t xml:space="preserve">in that case, the input spout should emit tuples representing this event type, where the name of the tuple is the name of the event, and it includes  a hashmap  &lt;String,Object&gt; where </w:t>
+      </w:r>
+      <w:r>
+        <w:rPr>
+          <w:lang w:eastAsia="ja-JP"/>
+        </w:rPr>
+        <w:t xml:space="preserve">the String is the event attribute name, and the Object is the attribute value. </w:t>
+      </w:r>
+    </w:p>
+    <w:p>
+      <w:pPr>
+        <w:rPr>
+          <w:lang w:eastAsia="ja-JP"/>
+        </w:rPr>
+      </w:pPr>
+      <w:r>
+        <w:rPr>
+          <w:lang w:eastAsia="ja-JP"/>
+        </w:rPr>
+        <w:t xml:space="preserve">So an implementation of input spout for this example would look like : </w:t>
+      </w:r>
+    </w:p>
+    <w:p>
+      <w:pPr>
+        <w:rPr>
+          <w:lang w:eastAsia="ja-JP"/>
+        </w:rPr>
+      </w:pPr>
+      <w:r>
+        <w:rPr>
+          <w:noProof/>
+          <w:lang w:eastAsia="en-US" w:bidi="he-IL"/>
+        </w:rPr>
+        <w:drawing>
+          <wp:inline distT="0" distB="0" distL="0" distR="0" wp14:anchorId="30BB22DC" wp14:editId="0E5E863A">
+            <wp:extent cx="5000625" cy="1266825"/>
+            <wp:effectExtent l="0" t="0" r="9525" b="9525"/>
+            <wp:docPr id="23" name="Picture 23"/>
+            <wp:cNvGraphicFramePr>
+              <a:graphicFrameLocks xmlns:a="http://schemas.openxmlformats.org/drawingml/2006/main" noChangeAspect="1"/>
+            </wp:cNvGraphicFramePr>
+            <a:graphic xmlns:a="http://schemas.openxmlformats.org/drawingml/2006/main">
+              <a:graphicData uri="http://schemas.openxmlformats.org/drawingml/2006/picture">
+                <pic:pic xmlns:pic="http://schemas.openxmlformats.org/drawingml/2006/picture">
+                  <pic:nvPicPr>
+                    <pic:cNvPr id="0" name=""/>
+                    <pic:cNvPicPr/>
+                  </pic:nvPicPr>
+                  <pic:blipFill>
+                    <a:blip r:embed="rId17"/>
+                    <a:stretch>
+                      <a:fillRect/>
+                    </a:stretch>
+                  </pic:blipFill>
+                  <pic:spPr>
+                    <a:xfrm>
+                      <a:off x="0" y="0"/>
+                      <a:ext cx="5000625" cy="1266825"/>
+                    </a:xfrm>
+                    <a:prstGeom prst="rect">
+                      <a:avLst/>
+                    </a:prstGeom>
+                  </pic:spPr>
+                </pic:pic>
+              </a:graphicData>
+            </a:graphic>
+          </wp:inline>
+        </w:drawing>
+      </w:r>
+    </w:p>
+    <w:p>
+      <w:pPr>
+        <w:rPr>
+          <w:lang w:eastAsia="ja-JP"/>
+        </w:rPr>
+      </w:pPr>
+      <w:r>
+        <w:rPr>
+          <w:lang w:eastAsia="ja-JP"/>
+        </w:rPr>
+        <w:t xml:space="preserve"> </w:t>
+      </w:r>
+      <w:r>
+        <w:rPr>
+          <w:lang w:eastAsia="ja-JP"/>
+        </w:rPr>
+        <w:t>The same thing goes for output bolt, it will receive events from Proton built in this manner exactly – a tuple where the name matches the name of Proton output event, and a map of its attributes.</w:t>
+      </w:r>
+      <w:bookmarkStart w:id="12" w:name="_GoBack"/>
+      <w:bookmarkEnd w:id="12"/>
     </w:p>
     <w:p>
       <w:pPr>
@@ -3451,18 +3344,22 @@
           <w:bCs/>
           <w:lang w:eastAsia="ja-JP"/>
         </w:rPr>
-        <w:t xml:space="preserve">in </w:t>
-      </w:r>
-      <w:proofErr w:type="spellStart"/>
+        <w:t>in com.ibm.hrl.proton.test</w:t>
+      </w:r>
       <w:r>
         <w:rPr>
           <w:b/>
           <w:bCs/>
           <w:lang w:eastAsia="ja-JP"/>
         </w:rPr>
-        <w:t>com.ibm.hrl.proton.test</w:t>
-      </w:r>
-      <w:proofErr w:type="spellEnd"/>
+        <w:t xml:space="preserve"> </w:t>
+      </w:r>
+      <w:r>
+        <w:rPr>
+          <w:lang w:eastAsia="ja-JP"/>
+        </w:rPr>
+        <w:t xml:space="preserve">package. It includes an implementation of test input spout, just producing </w:t>
+      </w:r>
       <w:r>
         <w:rPr>
           <w:b/>
@@ -3475,7 +3372,7 @@
         <w:rPr>
           <w:lang w:eastAsia="ja-JP"/>
         </w:rPr>
-        <w:t xml:space="preserve">package. It includes an implementation of test input spout, just producing </w:t>
+        <w:t xml:space="preserve">tuples from hard-coded map, a test output bolt, writing the derived events to a file, and a </w:t>
       </w:r>
       <w:r>
         <w:rPr>
@@ -3483,48 +3380,22 @@
           <w:bCs/>
           <w:lang w:eastAsia="ja-JP"/>
         </w:rPr>
-        <w:t xml:space="preserve"> </w:t>
+        <w:t xml:space="preserve">ProtonTopology </w:t>
       </w:r>
       <w:r>
         <w:rPr>
           <w:lang w:eastAsia="ja-JP"/>
         </w:rPr>
-        <w:t xml:space="preserve">tuples from hard-coded map, a test output bolt, writing the derived events to a file, and a </w:t>
-      </w:r>
-      <w:proofErr w:type="spellStart"/>
+        <w:t xml:space="preserve">class, which orchestrates it all together – it instantiates the </w:t>
+      </w:r>
       <w:r>
         <w:rPr>
           <w:b/>
           <w:bCs/>
           <w:lang w:eastAsia="ja-JP"/>
         </w:rPr>
-        <w:t>ProtonTopology</w:t>
-      </w:r>
-      <w:proofErr w:type="spellEnd"/>
-      <w:r>
-        <w:rPr>
-          <w:b/>
-          <w:bCs/>
-          <w:lang w:eastAsia="ja-JP"/>
-        </w:rPr>
-        <w:t xml:space="preserve"> </w:t>
-      </w:r>
-      <w:r>
-        <w:rPr>
-          <w:lang w:eastAsia="ja-JP"/>
-        </w:rPr>
-        <w:t xml:space="preserve">class, which orchestrates it all together – it instantiates the </w:t>
-      </w:r>
-      <w:proofErr w:type="spellStart"/>
-      <w:r>
-        <w:rPr>
-          <w:b/>
-          <w:bCs/>
-          <w:lang w:eastAsia="ja-JP"/>
-        </w:rPr>
         <w:t>ProtonTopologyBuilder</w:t>
       </w:r>
-      <w:proofErr w:type="spellEnd"/>
       <w:r>
         <w:rPr>
           <w:lang w:eastAsia="ja-JP"/>
@@ -3547,6 +3418,7 @@
           <w:noProof/>
           <w:lang w:eastAsia="en-US" w:bidi="he-IL"/>
         </w:rPr>
+        <w:lastRenderedPageBreak/>
         <w:drawing>
           <wp:inline distT="0" distB="0" distL="0" distR="0" wp14:anchorId="11F5D77E" wp14:editId="1F58CAA0">
             <wp:extent cx="7067658" cy="2719903"/>
@@ -3563,7 +3435,7 @@
                     <pic:cNvPicPr/>
                   </pic:nvPicPr>
                   <pic:blipFill>
-                    <a:blip r:embed="rId16"/>
+                    <a:blip r:embed="rId18"/>
                     <a:stretch>
                       <a:fillRect/>
                     </a:stretch>
@@ -3675,8 +3547,6 @@
           <w:lang w:bidi="he-IL"/>
         </w:rPr>
       </w:pPr>
-      <w:proofErr w:type="spellStart"/>
-      <w:proofErr w:type="gramStart"/>
       <w:r>
         <w:rPr>
           <w:rFonts w:ascii="Arial" w:hAnsi="Arial" w:cs="Arial"/>
@@ -3684,19 +3554,7 @@
           <w:bCs/>
           <w:lang w:bidi="he-IL"/>
         </w:rPr>
-        <w:lastRenderedPageBreak/>
-        <w:t>mvn</w:t>
-      </w:r>
-      <w:proofErr w:type="spellEnd"/>
-      <w:proofErr w:type="gramEnd"/>
-      <w:r>
-        <w:rPr>
-          <w:rFonts w:ascii="Arial" w:hAnsi="Arial" w:cs="Arial"/>
-          <w:b/>
-          <w:bCs/>
-          <w:lang w:bidi="he-IL"/>
-        </w:rPr>
-        <w:t xml:space="preserve"> clean install</w:t>
+        <w:t>mvn clean install</w:t>
       </w:r>
     </w:p>
     <w:p>
@@ -3711,24 +3569,15 @@
           <w:rFonts w:cs="Arial"/>
           <w:lang w:bidi="he-IL"/>
         </w:rPr>
-        <w:t xml:space="preserve">Once the project is successfully built, you can run the whole topology by </w:t>
-      </w:r>
-      <w:proofErr w:type="gramStart"/>
+        <w:t xml:space="preserve">Once the project is successfully built, you can run the whole topology by using </w:t>
+      </w:r>
       <w:r>
         <w:rPr>
           <w:rFonts w:cs="Arial"/>
           <w:lang w:bidi="he-IL"/>
         </w:rPr>
-        <w:t xml:space="preserve">using </w:t>
-      </w:r>
-      <w:r>
-        <w:rPr>
-          <w:rFonts w:cs="Arial"/>
-          <w:lang w:bidi="he-IL"/>
-        </w:rPr>
         <w:t>:</w:t>
       </w:r>
-      <w:proofErr w:type="gramEnd"/>
     </w:p>
     <w:p>
       <w:pPr>
@@ -3779,8 +3628,6 @@
           <w:lang w:bidi="he-IL"/>
         </w:rPr>
       </w:pPr>
-      <w:proofErr w:type="spellStart"/>
-      <w:proofErr w:type="gramStart"/>
       <w:r>
         <w:rPr>
           <w:rFonts w:ascii="Arial" w:hAnsi="Arial" w:cs="Arial"/>
@@ -3788,10 +3635,8 @@
           <w:bCs/>
           <w:lang w:bidi="he-IL"/>
         </w:rPr>
-        <w:t>mvn</w:t>
-      </w:r>
-      <w:proofErr w:type="spellEnd"/>
-      <w:proofErr w:type="gramEnd"/>
+        <w:t>mvn -f pom.xml compile exec:java -Dstorm.topology=</w:t>
+      </w:r>
       <w:r>
         <w:rPr>
           <w:rFonts w:ascii="Arial" w:hAnsi="Arial" w:cs="Arial"/>
@@ -3799,58 +3644,8 @@
           <w:bCs/>
           <w:lang w:bidi="he-IL"/>
         </w:rPr>
-        <w:t xml:space="preserve"> -f pom.xml compile </w:t>
-      </w:r>
-      <w:proofErr w:type="spellStart"/>
-      <w:r>
-        <w:rPr>
-          <w:rFonts w:ascii="Arial" w:hAnsi="Arial" w:cs="Arial"/>
-          <w:b/>
-          <w:bCs/>
-          <w:lang w:bidi="he-IL"/>
-        </w:rPr>
-        <w:t>exec:java</w:t>
-      </w:r>
-      <w:proofErr w:type="spellEnd"/>
-      <w:r>
-        <w:rPr>
-          <w:rFonts w:ascii="Arial" w:hAnsi="Arial" w:cs="Arial"/>
-          <w:b/>
-          <w:bCs/>
-          <w:lang w:bidi="he-IL"/>
-        </w:rPr>
-        <w:t xml:space="preserve"> -</w:t>
-      </w:r>
-      <w:proofErr w:type="spellStart"/>
-      <w:r>
-        <w:rPr>
-          <w:rFonts w:ascii="Arial" w:hAnsi="Arial" w:cs="Arial"/>
-          <w:b/>
-          <w:bCs/>
-          <w:lang w:bidi="he-IL"/>
-        </w:rPr>
-        <w:t>Dstorm.topology</w:t>
-      </w:r>
-      <w:proofErr w:type="spellEnd"/>
-      <w:r>
-        <w:rPr>
-          <w:rFonts w:ascii="Arial" w:hAnsi="Arial" w:cs="Arial"/>
-          <w:b/>
-          <w:bCs/>
-          <w:lang w:bidi="he-IL"/>
-        </w:rPr>
-        <w:t>=</w:t>
-      </w:r>
-      <w:r>
-        <w:rPr>
-          <w:rFonts w:ascii="Arial" w:hAnsi="Arial" w:cs="Arial"/>
-          <w:b/>
-          <w:bCs/>
-          <w:lang w:bidi="he-IL"/>
-        </w:rPr>
         <w:t>&lt;</w:t>
       </w:r>
-      <w:proofErr w:type="spellStart"/>
       <w:r>
         <w:rPr>
           <w:rFonts w:ascii="Courier New" w:hAnsi="Courier New" w:cs="Courier New"/>
@@ -3862,7 +3657,6 @@
         </w:rPr>
         <w:t>com.ibm.hrl.proton.test.ProtonTopology</w:t>
       </w:r>
-      <w:proofErr w:type="spellEnd"/>
       <w:r>
         <w:rPr>
           <w:rFonts w:ascii="Courier New" w:hAnsi="Courier New" w:cs="Courier New"/>
@@ -3897,8 +3691,8 @@
       </w:r>
     </w:p>
     <w:sectPr>
-      <w:headerReference w:type="default" r:id="rId17"/>
-      <w:headerReference w:type="first" r:id="rId18"/>
+      <w:headerReference w:type="default" r:id="rId19"/>
+      <w:headerReference w:type="first" r:id="rId20"/>
       <w:pgSz w:w="12240" w:h="15840"/>
       <w:pgMar w:top="720" w:right="720" w:bottom="720" w:left="720" w:header="720" w:footer="720" w:gutter="0"/>
       <w:cols w:space="720"/>
@@ -3969,23 +3763,7 @@
           <w:sz w:val="18"/>
           <w:szCs w:val="18"/>
         </w:rPr>
-        <w:t xml:space="preserve">Work on implementing Proton on Storm is being performed </w:t>
-      </w:r>
-      <w:proofErr w:type="gramStart"/>
-      <w:r>
-        <w:rPr>
-          <w:sz w:val="18"/>
-          <w:szCs w:val="18"/>
-        </w:rPr>
-        <w:t>as  part</w:t>
-      </w:r>
-      <w:proofErr w:type="gramEnd"/>
-      <w:r>
-        <w:rPr>
-          <w:sz w:val="18"/>
-          <w:szCs w:val="18"/>
-        </w:rPr>
-        <w:t xml:space="preserve"> of the FERARI EU project (http://www.ferari-project.eu).</w:t>
+        <w:t>Work on implementing Proton on Storm is being performed as  part of the FERARI EU project (http://www.ferari-project.eu).</w:t>
       </w:r>
     </w:p>
     <w:p>
@@ -4031,7 +3809,7 @@
           <w:rPr>
             <w:noProof/>
           </w:rPr>
-          <w:t>6</w:t>
+          <w:t>7</w:t>
         </w:r>
         <w:r>
           <w:rPr>
@@ -11604,7 +11382,7 @@
 </file>
 
 <file path=customXml/itemProps1.xml><?xml version="1.0" encoding="utf-8"?>
-<ds:datastoreItem xmlns:ds="http://schemas.openxmlformats.org/officeDocument/2006/customXml" ds:itemID="{480B0572-6587-4F19-880E-9686AED5BC2B}">
+<ds:datastoreItem xmlns:ds="http://schemas.openxmlformats.org/officeDocument/2006/customXml" ds:itemID="{C8AFC8E9-D647-4006-B17E-46B6092FB88F}">
   <ds:schemaRefs>
     <ds:schemaRef ds:uri="http://schemas.openxmlformats.org/officeDocument/2006/bibliography"/>
   </ds:schemaRefs>

</xml_diff>

<commit_message>
some additions to the documentation
</commit_message>
<xml_diff>
--- a/IBM Proactive Technology Online on STORM/Proton and Proton on top of STORM.docx
+++ b/IBM Proactive Technology Online on STORM/Proton and Proton on top of STORM.docx
@@ -2086,6 +2086,12 @@
         </w:rPr>
         <w:t xml:space="preserve"> – a STORM topology builder which should be created using STORM APIs</w:t>
       </w:r>
+      <w:r>
+        <w:rPr>
+          <w:lang w:eastAsia="ja-JP"/>
+        </w:rPr>
+        <w:t>. When the Proton topology is created, this builder is used to concatenate the Proton topology to the general topology</w:t>
+      </w:r>
     </w:p>
     <w:p>
       <w:pPr>
@@ -2146,7 +2152,13 @@
         <w:rPr>
           <w:lang w:eastAsia="ja-JP"/>
         </w:rPr>
-        <w:t xml:space="preserve">an implementation of STORM bolt, which will act as receive </w:t>
+        <w:t xml:space="preserve">an implementation of STORM </w:t>
+      </w:r>
+      <w:r>
+        <w:rPr>
+          <w:lang w:eastAsia="ja-JP"/>
+        </w:rPr>
+        <w:t>bolt, which will act as receiver of derived situations, represented as tuples, from the Proton engine</w:t>
       </w:r>
     </w:p>
     <w:p>
@@ -2162,6 +2174,26 @@
           <w:lang w:eastAsia="ja-JP"/>
         </w:rPr>
       </w:pPr>
+      <w:r>
+        <w:rPr>
+          <w:b/>
+          <w:bCs/>
+          <w:lang w:eastAsia="ja-JP"/>
+        </w:rPr>
+        <w:t xml:space="preserve">String outputBoltName – </w:t>
+      </w:r>
+      <w:r>
+        <w:rPr>
+          <w:lang w:eastAsia="ja-JP"/>
+        </w:rPr>
+        <w:t xml:space="preserve">the name of the output bolt, so when the </w:t>
+      </w:r>
+      <w:r>
+        <w:rPr>
+          <w:lang w:eastAsia="ja-JP"/>
+        </w:rPr>
+        <w:t>topology is created the bolt is chained after the Proton bolts.</w:t>
+      </w:r>
     </w:p>
     <w:p>
       <w:pPr>
@@ -2182,51 +2214,24 @@
           <w:bCs/>
           <w:lang w:eastAsia="ja-JP"/>
         </w:rPr>
-        <w:t xml:space="preserve">String outputBoltName – </w:t>
+        <w:t xml:space="preserve">String jsonFileName – </w:t>
       </w:r>
       <w:r>
         <w:rPr>
           <w:lang w:eastAsia="ja-JP"/>
         </w:rPr>
-        <w:t xml:space="preserve">the name of the output bolt, so when the </w:t>
+        <w:t xml:space="preserve">an absolute path to a file containing Proton application definitions. This file should of course be located on the machine which is creating and submitting STORM topology. Additional method can be added to this class, which will receive a String representation of the JSON definition file and load it the same way. </w:t>
+      </w:r>
+      <w:r>
+        <w:rPr>
+          <w:lang w:eastAsia="ja-JP"/>
+        </w:rPr>
+        <w:lastRenderedPageBreak/>
+        <w:t xml:space="preserve">Please see explanation regarding Proton semantics and instructions on how to build Proton scenario file in Proton user guide. </w:t>
       </w:r>
     </w:p>
     <w:p>
       <w:pPr>
-        <w:pStyle w:val="ListParagraph"/>
-        <w:numPr>
-          <w:ilvl w:val="0"/>
-          <w:numId w:val="32"/>
-        </w:numPr>
-        <w:rPr>
-          <w:b/>
-          <w:bCs/>
-          <w:lang w:eastAsia="ja-JP"/>
-        </w:rPr>
-      </w:pPr>
-      <w:r>
-        <w:rPr>
-          <w:b/>
-          <w:bCs/>
-          <w:lang w:eastAsia="ja-JP"/>
-        </w:rPr>
-        <w:t xml:space="preserve">String jsonFileName – </w:t>
-      </w:r>
-      <w:r>
-        <w:rPr>
-          <w:lang w:eastAsia="ja-JP"/>
-        </w:rPr>
-        <w:t xml:space="preserve">an absolute path to a file containing Proton application definitions. This file should of course be located on the machine which is creating and submitting STORM topology. Additional method can be added to this class, which will receive a String representation of the JSON definition file and load it the same way. </w:t>
-      </w:r>
-      <w:r>
-        <w:rPr>
-          <w:lang w:eastAsia="ja-JP"/>
-        </w:rPr>
-        <w:t xml:space="preserve">Please see explanation regarding Proton semantics and instructions on how to build Proton scenario file in Proton user guide. </w:t>
-      </w:r>
-    </w:p>
-    <w:p>
-      <w:pPr>
         <w:rPr>
           <w:lang w:eastAsia="ja-JP"/>
         </w:rPr>
@@ -2236,7 +2241,6 @@
           <w:noProof/>
           <w:lang w:eastAsia="en-US" w:bidi="he-IL"/>
         </w:rPr>
-        <w:lastRenderedPageBreak/>
         <mc:AlternateContent>
           <mc:Choice Requires="wpg">
             <w:drawing>
@@ -2537,10 +2541,8 @@
                                       <w:rPr>
                                         <w:b/>
                                         <w:bCs/>
-                                        <w:i/>
-                                        <w:iCs/>
                                       </w:rPr>
-                                      <w:t>spout</w:t>
+                                      <w:t>bolt</w:t>
                                     </w:r>
                                   </w:p>
                                 </w:txbxContent>
@@ -2968,10 +2970,8 @@
                                 <w:rPr>
                                   <w:b/>
                                   <w:bCs/>
-                                  <w:i/>
-                                  <w:iCs/>
                                 </w:rPr>
-                                <w:t>spout</w:t>
+                                <w:t>bolt</w:t>
                               </w:r>
                             </w:p>
                           </w:txbxContent>
@@ -3149,7 +3149,19 @@
         <w:rPr>
           <w:lang w:eastAsia="ja-JP"/>
         </w:rPr>
-        <w:t xml:space="preserve"> spout and output spout are provided by the user and are concatenated into Proton topology by the ProtonTopologyBuilder (see Figure 6). </w:t>
+        <w:t xml:space="preserve"> spout and output </w:t>
+      </w:r>
+      <w:r>
+        <w:rPr>
+          <w:lang w:eastAsia="ja-JP"/>
+        </w:rPr>
+        <w:t>bolt</w:t>
+      </w:r>
+      <w:r>
+        <w:rPr>
+          <w:lang w:eastAsia="ja-JP"/>
+        </w:rPr>
+        <w:t xml:space="preserve"> are provided by the user and are concatenated into Proton topology by the ProtonTopologyBuilder (see Figure 6). </w:t>
       </w:r>
       <w:r>
         <w:rPr>
@@ -3168,7 +3180,19 @@
         <w:rPr>
           <w:lang w:eastAsia="ja-JP"/>
         </w:rPr>
-        <w:t xml:space="preserve">The input spout creates events which should match the Proton definition file. For example, in case we have an input even in Proton looking like this (this is an extract from Proton definition JSON file): </w:t>
+        <w:t xml:space="preserve">The input spout </w:t>
+      </w:r>
+      <w:r>
+        <w:rPr>
+          <w:lang w:eastAsia="ja-JP"/>
+        </w:rPr>
+        <w:t xml:space="preserve"> should create </w:t>
+      </w:r>
+      <w:r>
+        <w:rPr>
+          <w:lang w:eastAsia="ja-JP"/>
+        </w:rPr>
+        <w:t xml:space="preserve">events which should match the Proton definition file. For example, in case we have an input even in Proton looking like this (this is an extract from Proton definition JSON file): </w:t>
       </w:r>
     </w:p>
     <w:p>
@@ -3317,8 +3341,6 @@
         </w:rPr>
         <w:t>The same thing goes for output bolt, it will receive events from Proton built in this manner exactly – a tuple where the name matches the name of Proton output event, and a map of its attributes.</w:t>
       </w:r>
-      <w:bookmarkStart w:id="12" w:name="_GoBack"/>
-      <w:bookmarkEnd w:id="12"/>
     </w:p>
     <w:p>
       <w:pPr>
@@ -3372,7 +3394,14 @@
         <w:rPr>
           <w:lang w:eastAsia="ja-JP"/>
         </w:rPr>
-        <w:t xml:space="preserve">tuples from hard-coded map, a test output bolt, writing the derived events to a file, and a </w:t>
+        <w:t>tuples from hard-</w:t>
+      </w:r>
+      <w:r>
+        <w:rPr>
+          <w:lang w:eastAsia="ja-JP"/>
+        </w:rPr>
+        <w:lastRenderedPageBreak/>
+        <w:t xml:space="preserve">coded map, a test output bolt, writing the derived events to a file, and a </w:t>
       </w:r>
       <w:r>
         <w:rPr>
@@ -3418,7 +3447,6 @@
           <w:noProof/>
           <w:lang w:eastAsia="en-US" w:bidi="he-IL"/>
         </w:rPr>
-        <w:lastRenderedPageBreak/>
         <w:drawing>
           <wp:inline distT="0" distB="0" distL="0" distR="0" wp14:anchorId="11F5D77E" wp14:editId="1F58CAA0">
             <wp:extent cx="7067658" cy="2719903"/>
@@ -3505,6 +3533,11 @@
       <w:r>
         <w:t>Building and running Proton on STORM</w:t>
       </w:r>
+      <w:r>
+        <w:t xml:space="preserve"> (without the encompassing STORM topology, just a test)</w:t>
+      </w:r>
+      <w:bookmarkStart w:id="12" w:name="_GoBack"/>
+      <w:bookmarkEnd w:id="12"/>
     </w:p>
     <w:p>
       <w:pPr>
@@ -3809,7 +3842,7 @@
           <w:rPr>
             <w:noProof/>
           </w:rPr>
-          <w:t>7</w:t>
+          <w:t>8</w:t>
         </w:r>
         <w:r>
           <w:rPr>
@@ -11382,7 +11415,7 @@
 </file>
 
 <file path=customXml/itemProps1.xml><?xml version="1.0" encoding="utf-8"?>
-<ds:datastoreItem xmlns:ds="http://schemas.openxmlformats.org/officeDocument/2006/customXml" ds:itemID="{C8AFC8E9-D647-4006-B17E-46B6092FB88F}">
+<ds:datastoreItem xmlns:ds="http://schemas.openxmlformats.org/officeDocument/2006/customXml" ds:itemID="{F9C039F3-B11E-4A57-8871-DA74FF615A42}">
   <ds:schemaRefs>
     <ds:schemaRef ds:uri="http://schemas.openxmlformats.org/officeDocument/2006/bibliography"/>
   </ds:schemaRefs>

</xml_diff>

<commit_message>
corrected the link to the correct mvn-repo
</commit_message>
<xml_diff>
--- a/IBM Proactive Technology Online on STORM/Proton and Proton on top of STORM.docx
+++ b/IBM Proactive Technology Online on STORM/Proton and Proton on top of STORM.docx
@@ -181,15 +181,33 @@
           <w:sz w:val="22"/>
           <w:szCs w:val="22"/>
         </w:rPr>
-        <w:t xml:space="preserve">n open source IBM research asset for complex event processing extended </w:t>
-      </w:r>
+        <w:t xml:space="preserve">n open source IBM research asset for complex event processing </w:t>
+      </w:r>
+      <w:proofErr w:type="gramStart"/>
       <w:r>
         <w:rPr>
           <w:rFonts w:asciiTheme="minorHAnsi" w:hAnsiTheme="minorHAnsi"/>
           <w:sz w:val="22"/>
           <w:szCs w:val="22"/>
         </w:rPr>
-        <w:t xml:space="preserve"> to support the development, deployment, and maintenance of proactive event-driven applications. </w:t>
+        <w:t xml:space="preserve">extended </w:t>
+      </w:r>
+      <w:r>
+        <w:rPr>
+          <w:rFonts w:asciiTheme="minorHAnsi" w:hAnsiTheme="minorHAnsi"/>
+          <w:sz w:val="22"/>
+          <w:szCs w:val="22"/>
+        </w:rPr>
+        <w:t xml:space="preserve"> to</w:t>
+      </w:r>
+      <w:proofErr w:type="gramEnd"/>
+      <w:r>
+        <w:rPr>
+          <w:rFonts w:asciiTheme="minorHAnsi" w:hAnsiTheme="minorHAnsi"/>
+          <w:sz w:val="22"/>
+          <w:szCs w:val="22"/>
+        </w:rPr>
+        <w:t xml:space="preserve"> support the development, deployment, and maintenance of proactive event-driven applications. </w:t>
       </w:r>
       <w:r>
         <w:rPr>
@@ -1717,7 +1735,21 @@
         <w:rPr>
           <w:lang w:eastAsia="ja-JP"/>
         </w:rPr>
-        <w:t>Understanding the structure and source code of ProtonOnSTORM:</w:t>
+        <w:t xml:space="preserve">Understanding the structure and source code of </w:t>
+      </w:r>
+      <w:proofErr w:type="spellStart"/>
+      <w:r>
+        <w:rPr>
+          <w:lang w:eastAsia="ja-JP"/>
+        </w:rPr>
+        <w:t>ProtonOnSTORM</w:t>
+      </w:r>
+      <w:proofErr w:type="spellEnd"/>
+      <w:r>
+        <w:rPr>
+          <w:lang w:eastAsia="ja-JP"/>
+        </w:rPr>
+        <w:t>:</w:t>
       </w:r>
     </w:p>
     <w:p>
@@ -1806,20 +1838,62 @@
         <w:pStyle w:val="Caption"/>
       </w:pPr>
       <w:r>
-        <w:t>Figure5 – ProtonOnSTORM project structure</w:t>
+        <w:t xml:space="preserve">Figure5 – </w:t>
+      </w:r>
+      <w:proofErr w:type="spellStart"/>
+      <w:r>
+        <w:t>ProtonOnSTORM</w:t>
+      </w:r>
+      <w:proofErr w:type="spellEnd"/>
+      <w:r>
+        <w:t xml:space="preserve"> project structure</w:t>
       </w:r>
     </w:p>
     <w:p>
       <w:r>
         <w:t xml:space="preserve">The packages </w:t>
       </w:r>
+      <w:proofErr w:type="spellStart"/>
       <w:r>
         <w:rPr>
           <w:b/>
           <w:bCs/>
         </w:rPr>
-        <w:t>com.ibm.hrl.proton.context, com.ibm.hrl.proton.context, com.ibm.hrl.proton.agents</w:t>
-      </w:r>
+        <w:t>com.ibm.hrl.proton.context</w:t>
+      </w:r>
+      <w:proofErr w:type="spellEnd"/>
+      <w:r>
+        <w:rPr>
+          <w:b/>
+          <w:bCs/>
+        </w:rPr>
+        <w:t xml:space="preserve">, </w:t>
+      </w:r>
+      <w:proofErr w:type="spellStart"/>
+      <w:r>
+        <w:rPr>
+          <w:b/>
+          <w:bCs/>
+        </w:rPr>
+        <w:t>com.ibm.hrl.proton.context</w:t>
+      </w:r>
+      <w:proofErr w:type="spellEnd"/>
+      <w:r>
+        <w:rPr>
+          <w:b/>
+          <w:bCs/>
+        </w:rPr>
+        <w:t xml:space="preserve">, </w:t>
+      </w:r>
+      <w:proofErr w:type="spellStart"/>
+      <w:r>
+        <w:rPr>
+          <w:b/>
+          <w:bCs/>
+        </w:rPr>
+        <w:t>com.ibm.hrl.proton.agents</w:t>
+      </w:r>
+      <w:proofErr w:type="spellEnd"/>
       <w:r>
         <w:t xml:space="preserve"> consist of STORM wrappers around Proton logical components (such as context service, EPA manager and metadata and routing components) to allow to run them in distributed manner on top of STORM. </w:t>
       </w:r>
@@ -1829,17 +1903,57 @@
         <w:pStyle w:val="Heading3"/>
       </w:pPr>
       <w:r>
-        <w:t>To include ProtonOnSTORM project in your maven build for your topology</w:t>
+        <w:t xml:space="preserve">To include </w:t>
+      </w:r>
+      <w:proofErr w:type="spellStart"/>
+      <w:r>
+        <w:t>ProtonOnSTORM</w:t>
+      </w:r>
+      <w:proofErr w:type="spellEnd"/>
+      <w:r>
+        <w:t xml:space="preserve"> project in your maven build for your topology</w:t>
       </w:r>
     </w:p>
     <w:p>
       <w:r>
-        <w:t xml:space="preserve">There is a maven repository including  the ProtonOnSTORM artifact which can be included as is in your project. </w:t>
+        <w:t xml:space="preserve">There is a maven repository </w:t>
+      </w:r>
+      <w:proofErr w:type="gramStart"/>
+      <w:r>
+        <w:t>including  the</w:t>
+      </w:r>
+      <w:proofErr w:type="gramEnd"/>
+      <w:r>
+        <w:t xml:space="preserve"> </w:t>
+      </w:r>
+      <w:proofErr w:type="spellStart"/>
+      <w:r>
+        <w:t>ProtonOnSTORM</w:t>
+      </w:r>
+      <w:proofErr w:type="spellEnd"/>
+      <w:r>
+        <w:t xml:space="preserve"> artifact which can be included as is in your project. </w:t>
       </w:r>
     </w:p>
     <w:p>
       <w:r>
-        <w:t>To include the ProtonOnSTORM dependency in your project, please add the following to your pom.xml buildfile:</w:t>
+        <w:t xml:space="preserve">To include the </w:t>
+      </w:r>
+      <w:proofErr w:type="spellStart"/>
+      <w:r>
+        <w:t>ProtonOnSTORM</w:t>
+      </w:r>
+      <w:proofErr w:type="spellEnd"/>
+      <w:r>
+        <w:t xml:space="preserve"> dependency in your project, please add the following to your pom.xml </w:t>
+      </w:r>
+      <w:proofErr w:type="spellStart"/>
+      <w:r>
+        <w:t>buildfile</w:t>
+      </w:r>
+      <w:proofErr w:type="spellEnd"/>
+      <w:r>
+        <w:t>:</w:t>
       </w:r>
     </w:p>
     <w:p>
@@ -1851,7 +1965,15 @@
         </w:numPr>
       </w:pPr>
       <w:r>
-        <w:t xml:space="preserve">The maven repository on git: </w:t>
+        <w:t xml:space="preserve">The maven repository on </w:t>
+      </w:r>
+      <w:proofErr w:type="spellStart"/>
+      <w:r>
+        <w:t>git</w:t>
+      </w:r>
+      <w:proofErr w:type="spellEnd"/>
+      <w:r>
+        <w:t xml:space="preserve">: </w:t>
       </w:r>
     </w:p>
     <w:p>
@@ -1865,10 +1987,10 @@
         </w:rPr>
         <w:lastRenderedPageBreak/>
         <w:drawing>
-          <wp:inline distT="0" distB="0" distL="0" distR="0" wp14:anchorId="3584D420" wp14:editId="43CA9B3A">
-            <wp:extent cx="6858000" cy="2495741"/>
-            <wp:effectExtent l="0" t="0" r="0" b="0"/>
-            <wp:docPr id="20" name="Picture 20"/>
+          <wp:inline distT="0" distB="0" distL="0" distR="0" wp14:anchorId="4EE650C5" wp14:editId="1DE77D50">
+            <wp:extent cx="5486400" cy="1256665"/>
+            <wp:effectExtent l="0" t="0" r="0" b="635"/>
+            <wp:docPr id="24" name="Picture 24"/>
             <wp:cNvGraphicFramePr>
               <a:graphicFrameLocks xmlns:a="http://schemas.openxmlformats.org/drawingml/2006/main" noChangeAspect="1"/>
             </wp:cNvGraphicFramePr>
@@ -1876,36 +1998,23 @@
               <a:graphicData uri="http://schemas.openxmlformats.org/drawingml/2006/picture">
                 <pic:pic xmlns:pic="http://schemas.openxmlformats.org/drawingml/2006/picture">
                   <pic:nvPicPr>
-                    <pic:cNvPr id="0" name="Picture 1"/>
-                    <pic:cNvPicPr>
-                      <a:picLocks noChangeAspect="1" noChangeArrowheads="1"/>
-                    </pic:cNvPicPr>
+                    <pic:cNvPr id="0" name=""/>
+                    <pic:cNvPicPr/>
                   </pic:nvPicPr>
                   <pic:blipFill>
-                    <a:blip r:embed="rId14">
-                      <a:extLst>
-                        <a:ext uri="{28A0092B-C50C-407E-A947-70E740481C1C}">
-                          <a14:useLocalDpi xmlns:a14="http://schemas.microsoft.com/office/drawing/2010/main" val="0"/>
-                        </a:ext>
-                      </a:extLst>
-                    </a:blip>
-                    <a:srcRect/>
+                    <a:blip r:embed="rId14"/>
                     <a:stretch>
                       <a:fillRect/>
                     </a:stretch>
                   </pic:blipFill>
-                  <pic:spPr bwMode="auto">
+                  <pic:spPr>
                     <a:xfrm>
                       <a:off x="0" y="0"/>
-                      <a:ext cx="6858000" cy="2495741"/>
+                      <a:ext cx="5486400" cy="1256665"/>
                     </a:xfrm>
                     <a:prstGeom prst="rect">
                       <a:avLst/>
                     </a:prstGeom>
-                    <a:noFill/>
-                    <a:ln>
-                      <a:noFill/>
-                    </a:ln>
                   </pic:spPr>
                 </pic:pic>
               </a:graphicData>
@@ -1913,6 +2022,8 @@
           </wp:inline>
         </w:drawing>
       </w:r>
+      <w:bookmarkStart w:id="12" w:name="_GoBack"/>
+      <w:bookmarkEnd w:id="12"/>
     </w:p>
     <w:p>
       <w:pPr>
@@ -1923,7 +2034,15 @@
         </w:numPr>
       </w:pPr>
       <w:r>
-        <w:t>The ProtonOnSTORM dependency</w:t>
+        <w:t xml:space="preserve">The </w:t>
+      </w:r>
+      <w:proofErr w:type="spellStart"/>
+      <w:r>
+        <w:t>ProtonOnSTORM</w:t>
+      </w:r>
+      <w:proofErr w:type="spellEnd"/>
+      <w:r>
+        <w:t xml:space="preserve"> dependency</w:t>
       </w:r>
     </w:p>
     <w:p>
@@ -2005,6 +2124,7 @@
       <w:r>
         <w:t xml:space="preserve">The package </w:t>
       </w:r>
+      <w:proofErr w:type="spellStart"/>
       <w:r>
         <w:rPr>
           <w:b/>
@@ -2012,9 +2132,11 @@
         </w:rPr>
         <w:t>com.ibm.hrl.proton</w:t>
       </w:r>
+      <w:proofErr w:type="spellEnd"/>
       <w:r>
         <w:t xml:space="preserve"> contains one class, </w:t>
       </w:r>
+      <w:proofErr w:type="spellStart"/>
       <w:r>
         <w:rPr>
           <w:b/>
@@ -2022,6 +2144,7 @@
         </w:rPr>
         <w:t>ProtonTopologyBuilder</w:t>
       </w:r>
+      <w:proofErr w:type="spellEnd"/>
       <w:r>
         <w:t xml:space="preserve">, which is a helper class. When building a STORM topology with Proton, the developer will have to </w:t>
       </w:r>
@@ -2031,6 +2154,7 @@
       <w:r>
         <w:t xml:space="preserve"> </w:t>
       </w:r>
+      <w:proofErr w:type="spellStart"/>
       <w:r>
         <w:rPr>
           <w:b/>
@@ -2038,6 +2162,7 @@
         </w:rPr>
         <w:t>ProtonTopologyBuilder</w:t>
       </w:r>
+      <w:proofErr w:type="spellEnd"/>
       <w:r>
         <w:rPr>
           <w:b/>
@@ -2048,6 +2173,7 @@
       <w:r>
         <w:t xml:space="preserve">class instance, and invoke a </w:t>
       </w:r>
+      <w:proofErr w:type="spellStart"/>
       <w:r>
         <w:rPr>
           <w:b/>
@@ -2055,7 +2181,17 @@
           <w:i/>
           <w:iCs/>
         </w:rPr>
-        <w:t>buildProtonTopology()</w:t>
+        <w:t>buildProtonTopology</w:t>
+      </w:r>
+      <w:proofErr w:type="spellEnd"/>
+      <w:r>
+        <w:rPr>
+          <w:b/>
+          <w:bCs/>
+          <w:i/>
+          <w:iCs/>
+        </w:rPr>
+        <w:t>()</w:t>
       </w:r>
       <w:r>
         <w:t xml:space="preserve"> method, while providing it with the following information:</w:t>
@@ -2072,14 +2208,36 @@
           <w:lang w:eastAsia="ja-JP"/>
         </w:rPr>
       </w:pPr>
+      <w:proofErr w:type="spellStart"/>
+      <w:proofErr w:type="gramStart"/>
       <w:r>
         <w:rPr>
           <w:b/>
           <w:bCs/>
           <w:lang w:eastAsia="ja-JP"/>
         </w:rPr>
-        <w:t>TopologyBuilder  topologyBuilder</w:t>
-      </w:r>
+        <w:t>TopologyBuilder</w:t>
+      </w:r>
+      <w:proofErr w:type="spellEnd"/>
+      <w:r>
+        <w:rPr>
+          <w:b/>
+          <w:bCs/>
+          <w:lang w:eastAsia="ja-JP"/>
+        </w:rPr>
+        <w:t xml:space="preserve">  </w:t>
+      </w:r>
+      <w:proofErr w:type="spellStart"/>
+      <w:r>
+        <w:rPr>
+          <w:b/>
+          <w:bCs/>
+          <w:lang w:eastAsia="ja-JP"/>
+        </w:rPr>
+        <w:t>topologyBuilder</w:t>
+      </w:r>
+      <w:proofErr w:type="spellEnd"/>
+      <w:proofErr w:type="gramEnd"/>
       <w:r>
         <w:rPr>
           <w:lang w:eastAsia="ja-JP"/>
@@ -2104,14 +2262,34 @@
           <w:lang w:eastAsia="ja-JP"/>
         </w:rPr>
       </w:pPr>
+      <w:proofErr w:type="spellStart"/>
       <w:r>
         <w:rPr>
           <w:b/>
           <w:bCs/>
           <w:lang w:eastAsia="ja-JP"/>
         </w:rPr>
-        <w:t>BaseRichSpout inputSpout</w:t>
-      </w:r>
+        <w:t>BaseRichSpout</w:t>
+      </w:r>
+      <w:proofErr w:type="spellEnd"/>
+      <w:r>
+        <w:rPr>
+          <w:b/>
+          <w:bCs/>
+          <w:lang w:eastAsia="ja-JP"/>
+        </w:rPr>
+        <w:t xml:space="preserve"> </w:t>
+      </w:r>
+      <w:proofErr w:type="spellStart"/>
+      <w:r>
+        <w:rPr>
+          <w:b/>
+          <w:bCs/>
+          <w:lang w:eastAsia="ja-JP"/>
+        </w:rPr>
+        <w:t>inputSpout</w:t>
+      </w:r>
+      <w:proofErr w:type="spellEnd"/>
       <w:r>
         <w:rPr>
           <w:lang w:eastAsia="ja-JP"/>
@@ -2132,14 +2310,34 @@
           <w:lang w:eastAsia="ja-JP"/>
         </w:rPr>
       </w:pPr>
+      <w:proofErr w:type="spellStart"/>
       <w:r>
         <w:rPr>
           <w:b/>
           <w:bCs/>
           <w:lang w:eastAsia="ja-JP"/>
         </w:rPr>
-        <w:t>BaseRichBolt outputBolt</w:t>
-      </w:r>
+        <w:t>BaseRichBolt</w:t>
+      </w:r>
+      <w:proofErr w:type="spellEnd"/>
+      <w:r>
+        <w:rPr>
+          <w:b/>
+          <w:bCs/>
+          <w:lang w:eastAsia="ja-JP"/>
+        </w:rPr>
+        <w:t xml:space="preserve"> </w:t>
+      </w:r>
+      <w:proofErr w:type="spellStart"/>
+      <w:r>
+        <w:rPr>
+          <w:b/>
+          <w:bCs/>
+          <w:lang w:eastAsia="ja-JP"/>
+        </w:rPr>
+        <w:t>outputBolt</w:t>
+      </w:r>
+      <w:proofErr w:type="spellEnd"/>
       <w:r>
         <w:rPr>
           <w:b/>
@@ -2180,7 +2378,25 @@
           <w:bCs/>
           <w:lang w:eastAsia="ja-JP"/>
         </w:rPr>
-        <w:t xml:space="preserve">String outputBoltName – </w:t>
+        <w:t xml:space="preserve">String </w:t>
+      </w:r>
+      <w:proofErr w:type="spellStart"/>
+      <w:r>
+        <w:rPr>
+          <w:b/>
+          <w:bCs/>
+          <w:lang w:eastAsia="ja-JP"/>
+        </w:rPr>
+        <w:t>outputBoltName</w:t>
+      </w:r>
+      <w:proofErr w:type="spellEnd"/>
+      <w:r>
+        <w:rPr>
+          <w:b/>
+          <w:bCs/>
+          <w:lang w:eastAsia="ja-JP"/>
+        </w:rPr>
+        <w:t xml:space="preserve"> – </w:t>
       </w:r>
       <w:r>
         <w:rPr>
@@ -2214,19 +2430,36 @@
           <w:bCs/>
           <w:lang w:eastAsia="ja-JP"/>
         </w:rPr>
-        <w:t xml:space="preserve">String jsonFileName – </w:t>
-      </w:r>
-      <w:r>
-        <w:rPr>
+        <w:t xml:space="preserve">String </w:t>
+      </w:r>
+      <w:proofErr w:type="spellStart"/>
+      <w:r>
+        <w:rPr>
+          <w:b/>
+          <w:bCs/>
           <w:lang w:eastAsia="ja-JP"/>
         </w:rPr>
+        <w:t>jsonFileName</w:t>
+      </w:r>
+      <w:proofErr w:type="spellEnd"/>
+      <w:r>
+        <w:rPr>
+          <w:b/>
+          <w:bCs/>
+          <w:lang w:eastAsia="ja-JP"/>
+        </w:rPr>
+        <w:t xml:space="preserve"> – </w:t>
+      </w:r>
+      <w:r>
+        <w:rPr>
+          <w:lang w:eastAsia="ja-JP"/>
+        </w:rPr>
         <w:t xml:space="preserve">an absolute path to a file containing Proton application definitions. This file should of course be located on the machine which is creating and submitting STORM topology. Additional method can be added to this class, which will receive a String representation of the JSON definition file and load it the same way. </w:t>
       </w:r>
       <w:r>
         <w:rPr>
           <w:lang w:eastAsia="ja-JP"/>
         </w:rPr>
-        <w:lastRenderedPageBreak/>
         <w:t xml:space="preserve">Please see explanation regarding Proton semantics and instructions on how to build Proton scenario file in Proton user guide. </w:t>
       </w:r>
     </w:p>
@@ -2468,8 +2701,17 @@
                                         <w:b/>
                                         <w:bCs/>
                                       </w:rPr>
-                                      <w:t>Proton EPA manager  bolt</w:t>
+                                      <w:t xml:space="preserve">Proton EPA </w:t>
                                     </w:r>
+                                    <w:proofErr w:type="gramStart"/>
+                                    <w:r>
+                                      <w:rPr>
+                                        <w:b/>
+                                        <w:bCs/>
+                                      </w:rPr>
+                                      <w:t>manager  bolt</w:t>
+                                    </w:r>
+                                    <w:proofErr w:type="gramEnd"/>
                                   </w:p>
                                 </w:txbxContent>
                               </wps:txbx>
@@ -2523,6 +2765,7 @@
                                         <w:iCs/>
                                       </w:rPr>
                                     </w:pPr>
+                                    <w:proofErr w:type="gramStart"/>
                                     <w:r>
                                       <w:rPr>
                                         <w:b/>
@@ -2530,6 +2773,7 @@
                                       </w:rPr>
                                       <w:t>output</w:t>
                                     </w:r>
+                                    <w:proofErr w:type="gramEnd"/>
                                     <w:r>
                                       <w:rPr>
                                         <w:b/>
@@ -2722,8 +2966,17 @@
                                       <w:b/>
                                       <w:bCs/>
                                     </w:rPr>
-                                    <w:t>Proton context  bolt</w:t>
+                                    <w:t xml:space="preserve">Proton </w:t>
                                   </w:r>
+                                  <w:proofErr w:type="gramStart"/>
+                                  <w:r>
+                                    <w:rPr>
+                                      <w:b/>
+                                      <w:bCs/>
+                                    </w:rPr>
+                                    <w:t>context  bolt</w:t>
+                                  </w:r>
+                                  <w:proofErr w:type="gramEnd"/>
                                 </w:p>
                               </w:txbxContent>
                             </wps:txbx>
@@ -3117,7 +3370,15 @@
         <w:t xml:space="preserve">          </w:t>
       </w:r>
       <w:r>
-        <w:t>Figure6 – ProtonOnSTORM project structure</w:t>
+        <w:t xml:space="preserve">Figure6 – </w:t>
+      </w:r>
+      <w:proofErr w:type="spellStart"/>
+      <w:r>
+        <w:t>ProtonOnSTORM</w:t>
+      </w:r>
+      <w:proofErr w:type="spellEnd"/>
+      <w:r>
+        <w:t xml:space="preserve"> project structure</w:t>
       </w:r>
     </w:p>
     <w:p>
@@ -3161,7 +3422,21 @@
         <w:rPr>
           <w:lang w:eastAsia="ja-JP"/>
         </w:rPr>
-        <w:t xml:space="preserve"> are provided by the user and are concatenated into Proton topology by the ProtonTopologyBuilder (see Figure 6). </w:t>
+        <w:t xml:space="preserve"> are provided by the user and are concatenated into Proton topology by the </w:t>
+      </w:r>
+      <w:proofErr w:type="spellStart"/>
+      <w:r>
+        <w:rPr>
+          <w:lang w:eastAsia="ja-JP"/>
+        </w:rPr>
+        <w:t>ProtonTopologyBuilder</w:t>
+      </w:r>
+      <w:proofErr w:type="spellEnd"/>
+      <w:r>
+        <w:rPr>
+          <w:lang w:eastAsia="ja-JP"/>
+        </w:rPr>
+        <w:t xml:space="preserve"> (see Figure 6). </w:t>
       </w:r>
       <w:r>
         <w:rPr>
@@ -3180,13 +3455,27 @@
         <w:rPr>
           <w:lang w:eastAsia="ja-JP"/>
         </w:rPr>
-        <w:t xml:space="preserve">The input spout </w:t>
-      </w:r>
+        <w:t xml:space="preserve">The input </w:t>
+      </w:r>
+      <w:proofErr w:type="gramStart"/>
       <w:r>
         <w:rPr>
           <w:lang w:eastAsia="ja-JP"/>
         </w:rPr>
-        <w:t xml:space="preserve"> should create </w:t>
+        <w:t xml:space="preserve">spout </w:t>
+      </w:r>
+      <w:r>
+        <w:rPr>
+          <w:lang w:eastAsia="ja-JP"/>
+        </w:rPr>
+        <w:t xml:space="preserve"> should</w:t>
+      </w:r>
+      <w:proofErr w:type="gramEnd"/>
+      <w:r>
+        <w:rPr>
+          <w:lang w:eastAsia="ja-JP"/>
+        </w:rPr>
+        <w:t xml:space="preserve"> create </w:t>
       </w:r>
       <w:r>
         <w:rPr>
@@ -3249,11 +3538,47 @@
           <w:lang w:eastAsia="ja-JP"/>
         </w:rPr>
       </w:pPr>
+      <w:proofErr w:type="gramStart"/>
       <w:r>
         <w:rPr>
           <w:lang w:eastAsia="ja-JP"/>
         </w:rPr>
-        <w:t xml:space="preserve">in that case, the input spout should emit tuples representing this event type, where the name of the tuple is the name of the event, and it includes  a hashmap  &lt;String,Object&gt; where </w:t>
+        <w:t>in</w:t>
+      </w:r>
+      <w:proofErr w:type="gramEnd"/>
+      <w:r>
+        <w:rPr>
+          <w:lang w:eastAsia="ja-JP"/>
+        </w:rPr>
+        <w:t xml:space="preserve"> that case, the input spout should emit tuples representing this event type, where the name of the tuple is the name of the event, and it includes  a </w:t>
+      </w:r>
+      <w:proofErr w:type="spellStart"/>
+      <w:r>
+        <w:rPr>
+          <w:lang w:eastAsia="ja-JP"/>
+        </w:rPr>
+        <w:t>hashmap</w:t>
+      </w:r>
+      <w:proofErr w:type="spellEnd"/>
+      <w:r>
+        <w:rPr>
+          <w:lang w:eastAsia="ja-JP"/>
+        </w:rPr>
+        <w:t xml:space="preserve">  &lt;</w:t>
+      </w:r>
+      <w:proofErr w:type="spellStart"/>
+      <w:r>
+        <w:rPr>
+          <w:lang w:eastAsia="ja-JP"/>
+        </w:rPr>
+        <w:t>String,Object</w:t>
+      </w:r>
+      <w:proofErr w:type="spellEnd"/>
+      <w:r>
+        <w:rPr>
+          <w:lang w:eastAsia="ja-JP"/>
+        </w:rPr>
+        <w:t xml:space="preserve">&gt; where </w:t>
       </w:r>
       <w:r>
         <w:rPr>
@@ -3272,7 +3597,21 @@
         <w:rPr>
           <w:lang w:eastAsia="ja-JP"/>
         </w:rPr>
-        <w:t xml:space="preserve">So an implementation of input spout for this example would look like : </w:t>
+        <w:t xml:space="preserve">So an implementation of input spout for this example would look </w:t>
+      </w:r>
+      <w:proofErr w:type="gramStart"/>
+      <w:r>
+        <w:rPr>
+          <w:lang w:eastAsia="ja-JP"/>
+        </w:rPr>
+        <w:t>like :</w:t>
+      </w:r>
+      <w:proofErr w:type="gramEnd"/>
+      <w:r>
+        <w:rPr>
+          <w:lang w:eastAsia="ja-JP"/>
+        </w:rPr>
+        <w:t xml:space="preserve"> </w:t>
       </w:r>
     </w:p>
     <w:p>
@@ -3366,22 +3705,18 @@
           <w:bCs/>
           <w:lang w:eastAsia="ja-JP"/>
         </w:rPr>
-        <w:t>in com.ibm.hrl.proton.test</w:t>
-      </w:r>
+        <w:t xml:space="preserve">in </w:t>
+      </w:r>
+      <w:proofErr w:type="spellStart"/>
       <w:r>
         <w:rPr>
           <w:b/>
           <w:bCs/>
           <w:lang w:eastAsia="ja-JP"/>
         </w:rPr>
-        <w:t xml:space="preserve"> </w:t>
-      </w:r>
-      <w:r>
-        <w:rPr>
-          <w:lang w:eastAsia="ja-JP"/>
-        </w:rPr>
-        <w:t xml:space="preserve">package. It includes an implementation of test input spout, just producing </w:t>
-      </w:r>
+        <w:t>com.ibm.hrl.proton.test</w:t>
+      </w:r>
+      <w:proofErr w:type="spellEnd"/>
       <w:r>
         <w:rPr>
           <w:b/>
@@ -3394,14 +3729,7 @@
         <w:rPr>
           <w:lang w:eastAsia="ja-JP"/>
         </w:rPr>
-        <w:t>tuples from hard-</w:t>
-      </w:r>
-      <w:r>
-        <w:rPr>
-          <w:lang w:eastAsia="ja-JP"/>
-        </w:rPr>
-        <w:lastRenderedPageBreak/>
-        <w:t xml:space="preserve">coded map, a test output bolt, writing the derived events to a file, and a </w:t>
+        <w:t xml:space="preserve">package. It includes an implementation of test input spout, just producing </w:t>
       </w:r>
       <w:r>
         <w:rPr>
@@ -3409,22 +3737,48 @@
           <w:bCs/>
           <w:lang w:eastAsia="ja-JP"/>
         </w:rPr>
-        <w:t xml:space="preserve">ProtonTopology </w:t>
+        <w:t xml:space="preserve"> </w:t>
       </w:r>
       <w:r>
         <w:rPr>
           <w:lang w:eastAsia="ja-JP"/>
         </w:rPr>
-        <w:t xml:space="preserve">class, which orchestrates it all together – it instantiates the </w:t>
-      </w:r>
+        <w:t xml:space="preserve">tuples from hard-coded map, a test output bolt, writing the derived events to a file, and a </w:t>
+      </w:r>
+      <w:proofErr w:type="spellStart"/>
       <w:r>
         <w:rPr>
           <w:b/>
           <w:bCs/>
           <w:lang w:eastAsia="ja-JP"/>
         </w:rPr>
+        <w:t>ProtonTopology</w:t>
+      </w:r>
+      <w:proofErr w:type="spellEnd"/>
+      <w:r>
+        <w:rPr>
+          <w:b/>
+          <w:bCs/>
+          <w:lang w:eastAsia="ja-JP"/>
+        </w:rPr>
+        <w:t xml:space="preserve"> </w:t>
+      </w:r>
+      <w:r>
+        <w:rPr>
+          <w:lang w:eastAsia="ja-JP"/>
+        </w:rPr>
+        <w:t xml:space="preserve">class, which orchestrates it all together – it instantiates the </w:t>
+      </w:r>
+      <w:proofErr w:type="spellStart"/>
+      <w:r>
+        <w:rPr>
+          <w:b/>
+          <w:bCs/>
+          <w:lang w:eastAsia="ja-JP"/>
+        </w:rPr>
         <w:t>ProtonTopologyBuilder</w:t>
       </w:r>
+      <w:proofErr w:type="spellEnd"/>
       <w:r>
         <w:rPr>
           <w:lang w:eastAsia="ja-JP"/>
@@ -3447,6 +3801,7 @@
           <w:noProof/>
           <w:lang w:eastAsia="en-US" w:bidi="he-IL"/>
         </w:rPr>
+        <w:lastRenderedPageBreak/>
         <w:drawing>
           <wp:inline distT="0" distB="0" distL="0" distR="0" wp14:anchorId="11F5D77E" wp14:editId="1F58CAA0">
             <wp:extent cx="7067658" cy="2719903"/>
@@ -3536,8 +3891,6 @@
       <w:r>
         <w:t xml:space="preserve"> (without the encompassing STORM topology, just a test)</w:t>
       </w:r>
-      <w:bookmarkStart w:id="12" w:name="_GoBack"/>
-      <w:bookmarkEnd w:id="12"/>
     </w:p>
     <w:p>
       <w:pPr>
@@ -3580,6 +3933,8 @@
           <w:lang w:bidi="he-IL"/>
         </w:rPr>
       </w:pPr>
+      <w:proofErr w:type="spellStart"/>
+      <w:proofErr w:type="gramStart"/>
       <w:r>
         <w:rPr>
           <w:rFonts w:ascii="Arial" w:hAnsi="Arial" w:cs="Arial"/>
@@ -3587,7 +3942,18 @@
           <w:bCs/>
           <w:lang w:bidi="he-IL"/>
         </w:rPr>
-        <w:t>mvn clean install</w:t>
+        <w:t>mvn</w:t>
+      </w:r>
+      <w:proofErr w:type="spellEnd"/>
+      <w:proofErr w:type="gramEnd"/>
+      <w:r>
+        <w:rPr>
+          <w:rFonts w:ascii="Arial" w:hAnsi="Arial" w:cs="Arial"/>
+          <w:b/>
+          <w:bCs/>
+          <w:lang w:bidi="he-IL"/>
+        </w:rPr>
+        <w:t xml:space="preserve"> clean install</w:t>
       </w:r>
     </w:p>
     <w:p>
@@ -3602,15 +3968,24 @@
           <w:rFonts w:cs="Arial"/>
           <w:lang w:bidi="he-IL"/>
         </w:rPr>
-        <w:t xml:space="preserve">Once the project is successfully built, you can run the whole topology by using </w:t>
-      </w:r>
+        <w:t xml:space="preserve">Once the project is successfully built, you can run the whole topology by </w:t>
+      </w:r>
+      <w:proofErr w:type="gramStart"/>
       <w:r>
         <w:rPr>
           <w:rFonts w:cs="Arial"/>
           <w:lang w:bidi="he-IL"/>
         </w:rPr>
+        <w:t xml:space="preserve">using </w:t>
+      </w:r>
+      <w:r>
+        <w:rPr>
+          <w:rFonts w:cs="Arial"/>
+          <w:lang w:bidi="he-IL"/>
+        </w:rPr>
         <w:t>:</w:t>
       </w:r>
+      <w:proofErr w:type="gramEnd"/>
     </w:p>
     <w:p>
       <w:pPr>
@@ -3661,6 +4036,8 @@
           <w:lang w:bidi="he-IL"/>
         </w:rPr>
       </w:pPr>
+      <w:proofErr w:type="spellStart"/>
+      <w:proofErr w:type="gramStart"/>
       <w:r>
         <w:rPr>
           <w:rFonts w:ascii="Arial" w:hAnsi="Arial" w:cs="Arial"/>
@@ -3668,8 +4045,10 @@
           <w:bCs/>
           <w:lang w:bidi="he-IL"/>
         </w:rPr>
-        <w:t>mvn -f pom.xml compile exec:java -Dstorm.topology=</w:t>
-      </w:r>
+        <w:t>mvn</w:t>
+      </w:r>
+      <w:proofErr w:type="spellEnd"/>
+      <w:proofErr w:type="gramEnd"/>
       <w:r>
         <w:rPr>
           <w:rFonts w:ascii="Arial" w:hAnsi="Arial" w:cs="Arial"/>
@@ -3677,8 +4056,58 @@
           <w:bCs/>
           <w:lang w:bidi="he-IL"/>
         </w:rPr>
+        <w:t xml:space="preserve"> -f pom.xml compile </w:t>
+      </w:r>
+      <w:proofErr w:type="spellStart"/>
+      <w:r>
+        <w:rPr>
+          <w:rFonts w:ascii="Arial" w:hAnsi="Arial" w:cs="Arial"/>
+          <w:b/>
+          <w:bCs/>
+          <w:lang w:bidi="he-IL"/>
+        </w:rPr>
+        <w:t>exec:java</w:t>
+      </w:r>
+      <w:proofErr w:type="spellEnd"/>
+      <w:r>
+        <w:rPr>
+          <w:rFonts w:ascii="Arial" w:hAnsi="Arial" w:cs="Arial"/>
+          <w:b/>
+          <w:bCs/>
+          <w:lang w:bidi="he-IL"/>
+        </w:rPr>
+        <w:t xml:space="preserve"> -</w:t>
+      </w:r>
+      <w:proofErr w:type="spellStart"/>
+      <w:r>
+        <w:rPr>
+          <w:rFonts w:ascii="Arial" w:hAnsi="Arial" w:cs="Arial"/>
+          <w:b/>
+          <w:bCs/>
+          <w:lang w:bidi="he-IL"/>
+        </w:rPr>
+        <w:t>Dstorm.topology</w:t>
+      </w:r>
+      <w:proofErr w:type="spellEnd"/>
+      <w:r>
+        <w:rPr>
+          <w:rFonts w:ascii="Arial" w:hAnsi="Arial" w:cs="Arial"/>
+          <w:b/>
+          <w:bCs/>
+          <w:lang w:bidi="he-IL"/>
+        </w:rPr>
+        <w:t>=</w:t>
+      </w:r>
+      <w:r>
+        <w:rPr>
+          <w:rFonts w:ascii="Arial" w:hAnsi="Arial" w:cs="Arial"/>
+          <w:b/>
+          <w:bCs/>
+          <w:lang w:bidi="he-IL"/>
+        </w:rPr>
         <w:t>&lt;</w:t>
       </w:r>
+      <w:proofErr w:type="spellStart"/>
       <w:r>
         <w:rPr>
           <w:rFonts w:ascii="Courier New" w:hAnsi="Courier New" w:cs="Courier New"/>
@@ -3690,6 +4119,7 @@
         </w:rPr>
         <w:t>com.ibm.hrl.proton.test.ProtonTopology</w:t>
       </w:r>
+      <w:proofErr w:type="spellEnd"/>
       <w:r>
         <w:rPr>
           <w:rFonts w:ascii="Courier New" w:hAnsi="Courier New" w:cs="Courier New"/>
@@ -3796,7 +4226,23 @@
           <w:sz w:val="18"/>
           <w:szCs w:val="18"/>
         </w:rPr>
-        <w:t>Work on implementing Proton on Storm is being performed as  part of the FERARI EU project (http://www.ferari-project.eu).</w:t>
+        <w:t xml:space="preserve">Work on implementing Proton on Storm is being performed </w:t>
+      </w:r>
+      <w:proofErr w:type="gramStart"/>
+      <w:r>
+        <w:rPr>
+          <w:sz w:val="18"/>
+          <w:szCs w:val="18"/>
+        </w:rPr>
+        <w:t>as  part</w:t>
+      </w:r>
+      <w:proofErr w:type="gramEnd"/>
+      <w:r>
+        <w:rPr>
+          <w:sz w:val="18"/>
+          <w:szCs w:val="18"/>
+        </w:rPr>
+        <w:t xml:space="preserve"> of the FERARI EU project (http://www.ferari-project.eu).</w:t>
       </w:r>
     </w:p>
     <w:p>
@@ -3842,7 +4288,7 @@
           <w:rPr>
             <w:noProof/>
           </w:rPr>
-          <w:t>8</w:t>
+          <w:t>7</w:t>
         </w:r>
         <w:r>
           <w:rPr>
@@ -11415,7 +11861,7 @@
 </file>
 
 <file path=customXml/itemProps1.xml><?xml version="1.0" encoding="utf-8"?>
-<ds:datastoreItem xmlns:ds="http://schemas.openxmlformats.org/officeDocument/2006/customXml" ds:itemID="{F9C039F3-B11E-4A57-8871-DA74FF615A42}">
+<ds:datastoreItem xmlns:ds="http://schemas.openxmlformats.org/officeDocument/2006/customXml" ds:itemID="{FBC518F7-C535-4FFB-901B-F36A692849F0}">
   <ds:schemaRefs>
     <ds:schemaRef ds:uri="http://schemas.openxmlformats.org/officeDocument/2006/bibliography"/>
   </ds:schemaRefs>

</xml_diff>